<commit_message>
Se corrige las preguntas 7 y 14
</commit_message>
<xml_diff>
--- a/CESE_Adm_Respuestas.docx
+++ b/CESE_Adm_Respuestas.docx
@@ -12,338 +12,7 @@
         <w:pStyle w:val="Standard"/>
       </w:pPr>
       <w:r>
-        <w:t xml:space="preserve">2. ¿Por qué se dice que el set de instrucciones </w:t>
-      </w:r>
-      <w:proofErr w:type="spellStart"/>
-      <w:r>
-        <w:t>Thumb</w:t>
-      </w:r>
-      <w:proofErr w:type="spellEnd"/>
-      <w:r>
-        <w:t xml:space="preserve"> permite mayor densidad de código?. Explique.</w:t>
-      </w:r>
-    </w:p>
-    <w:p>
-      <w:pPr>
-        <w:pStyle w:val="Standard"/>
-      </w:pPr>
-    </w:p>
-    <w:p>
-      <w:pPr>
-        <w:pStyle w:val="Standard"/>
-      </w:pPr>
-      <w:r>
-        <w:t xml:space="preserve">El set de instrucciones de los procesadores </w:t>
-      </w:r>
-      <w:proofErr w:type="spellStart"/>
-      <w:r>
-        <w:t>Cortex</w:t>
-      </w:r>
-      <w:proofErr w:type="spellEnd"/>
-      <w:r>
-        <w:t xml:space="preserve">-M se llama </w:t>
-      </w:r>
-      <w:proofErr w:type="spellStart"/>
-      <w:r>
-        <w:t>Thumb</w:t>
-      </w:r>
-      <w:proofErr w:type="spellEnd"/>
-      <w:r>
-        <w:t xml:space="preserve"> y </w:t>
-      </w:r>
-      <w:proofErr w:type="spellStart"/>
-      <w:r>
-        <w:t>esta</w:t>
-      </w:r>
-      <w:proofErr w:type="spellEnd"/>
-      <w:r>
-        <w:t xml:space="preserve"> basado en la </w:t>
-      </w:r>
-      <w:proofErr w:type="spellStart"/>
-      <w:r>
-        <w:t>tecnologia</w:t>
-      </w:r>
-      <w:proofErr w:type="spellEnd"/>
-      <w:r>
-        <w:t xml:space="preserve">  Thumb-2. Soporta una mezcla </w:t>
-      </w:r>
-      <w:r>
-        <w:t>entre instrucciones de 16 y 32 bits.</w:t>
-      </w:r>
-    </w:p>
-    <w:p>
-      <w:pPr>
-        <w:pStyle w:val="Standard"/>
-      </w:pPr>
-      <w:r>
-        <w:t xml:space="preserve">En la familia de procesadores ARM7 y ARM9, se debe cambiar de estado si se desea ejecutar </w:t>
-      </w:r>
-      <w:proofErr w:type="spellStart"/>
-      <w:r>
-        <w:t>calculos</w:t>
-      </w:r>
-      <w:proofErr w:type="spellEnd"/>
-      <w:r>
-        <w:t xml:space="preserve"> complejos o un gran </w:t>
-      </w:r>
-      <w:proofErr w:type="spellStart"/>
-      <w:r>
-        <w:t>numero</w:t>
-      </w:r>
-      <w:proofErr w:type="spellEnd"/>
-      <w:r>
-        <w:t xml:space="preserve"> de operaciones condicionales. Los procesadores </w:t>
-      </w:r>
-      <w:proofErr w:type="spellStart"/>
-      <w:r>
-        <w:t>Cortex</w:t>
-      </w:r>
-      <w:proofErr w:type="spellEnd"/>
-      <w:r>
-        <w:t>-M, en cambio, pueden mezclar operacione</w:t>
-      </w:r>
-      <w:r>
-        <w:t xml:space="preserve">s de 16 y 32 bits sin cambiar de estado. Esto permite mayor densidad de </w:t>
-      </w:r>
-      <w:proofErr w:type="spellStart"/>
-      <w:r>
-        <w:t>codigo</w:t>
-      </w:r>
-      <w:proofErr w:type="spellEnd"/>
-      <w:r>
-        <w:t xml:space="preserve"> y performance sin complejidad extra.</w:t>
-      </w:r>
-    </w:p>
-    <w:p>
-      <w:pPr>
-        <w:pStyle w:val="Standard"/>
-      </w:pPr>
-    </w:p>
-    <w:p>
-      <w:pPr>
-        <w:pStyle w:val="Standard"/>
-      </w:pPr>
-    </w:p>
-    <w:p>
-      <w:pPr>
-        <w:pStyle w:val="Standard"/>
-      </w:pPr>
-    </w:p>
-    <w:p>
-      <w:pPr>
-        <w:pStyle w:val="Standard"/>
-      </w:pPr>
-    </w:p>
-    <w:p>
-      <w:pPr>
-        <w:pStyle w:val="Standard"/>
-      </w:pPr>
-    </w:p>
-    <w:p>
-      <w:pPr>
-        <w:pStyle w:val="Standard"/>
-      </w:pPr>
-    </w:p>
-    <w:p>
-      <w:pPr>
-        <w:pStyle w:val="Standard"/>
-      </w:pPr>
-      <w:r>
-        <w:t>7. ¿Qué se entiende por modelo de registros ortogonal? Dé un ejemplo</w:t>
-      </w:r>
-    </w:p>
-    <w:p>
-      <w:pPr>
-        <w:pStyle w:val="Standard"/>
-      </w:pPr>
-    </w:p>
-    <w:p>
-      <w:pPr>
-        <w:pStyle w:val="Standard"/>
-      </w:pPr>
-      <w:r>
-        <w:t>14. ¿Qué es el CMSIS? ¿Qué función cumple? ¿Quién lo provee? ¿Qu</w:t>
-      </w:r>
-      <w:r>
-        <w:t>é ventajas aporta?</w:t>
-      </w:r>
-    </w:p>
-    <w:p>
-      <w:pPr>
-        <w:pStyle w:val="Standard"/>
-      </w:pPr>
-    </w:p>
-    <w:p>
-      <w:pPr>
-        <w:pStyle w:val="Standard"/>
-      </w:pPr>
-      <w:r>
-        <w:t xml:space="preserve">CMSIS es una iniciativa de ARM para proveer </w:t>
-      </w:r>
-      <w:proofErr w:type="spellStart"/>
-      <w:r>
-        <w:t>librerias</w:t>
-      </w:r>
-      <w:proofErr w:type="spellEnd"/>
-      <w:r>
-        <w:t xml:space="preserve"> y una API standard para la </w:t>
-      </w:r>
-      <w:proofErr w:type="spellStart"/>
-      <w:r>
-        <w:t>programacion</w:t>
-      </w:r>
-      <w:proofErr w:type="spellEnd"/>
-      <w:r>
-        <w:t xml:space="preserve"> de  los procesadores de la familia </w:t>
-      </w:r>
-      <w:proofErr w:type="spellStart"/>
-      <w:r>
-        <w:t>Cortex</w:t>
-      </w:r>
-      <w:proofErr w:type="spellEnd"/>
-      <w:r>
-        <w:t xml:space="preserve">-M. Esto permite reutilizar </w:t>
-      </w:r>
-      <w:proofErr w:type="spellStart"/>
-      <w:r>
-        <w:t>codigo</w:t>
-      </w:r>
-      <w:proofErr w:type="spellEnd"/>
-      <w:r>
-        <w:t xml:space="preserve"> e incrementar su portabilidad</w:t>
-      </w:r>
-    </w:p>
-    <w:p>
-      <w:pPr>
-        <w:pStyle w:val="Standard"/>
-      </w:pPr>
-    </w:p>
-    <w:p>
-      <w:pPr>
-        <w:pStyle w:val="Standard"/>
-      </w:pPr>
-      <w:r>
-        <w:t xml:space="preserve">17. ¿Qué es el </w:t>
-      </w:r>
-      <w:proofErr w:type="spellStart"/>
-      <w:r>
-        <w:t>systick</w:t>
-      </w:r>
-      <w:proofErr w:type="spellEnd"/>
-      <w:r>
-        <w:t xml:space="preserve">? ¿Por qué </w:t>
-      </w:r>
-      <w:r>
-        <w:t>puede afirmarse que su implementación favorece la</w:t>
-      </w:r>
-    </w:p>
-    <w:p>
-      <w:pPr>
-        <w:pStyle w:val="Standard"/>
-      </w:pPr>
-      <w:r>
-        <w:t>portabilidad de los sistemas operativos embebidos?</w:t>
-      </w:r>
-    </w:p>
-    <w:p>
-      <w:pPr>
-        <w:pStyle w:val="Standard"/>
-      </w:pPr>
-    </w:p>
-    <w:p>
-      <w:pPr>
-        <w:pStyle w:val="Standard"/>
-      </w:pPr>
-      <w:r>
-        <w:t xml:space="preserve">Los procesadores </w:t>
-      </w:r>
-      <w:proofErr w:type="spellStart"/>
-      <w:r>
-        <w:t>Cortex</w:t>
-      </w:r>
-      <w:proofErr w:type="spellEnd"/>
-      <w:r>
-        <w:t xml:space="preserve">-M poseen un </w:t>
-      </w:r>
-      <w:proofErr w:type="spellStart"/>
-      <w:r>
-        <w:t>timer</w:t>
-      </w:r>
-      <w:proofErr w:type="spellEnd"/>
-      <w:r>
-        <w:t xml:space="preserve"> integrado llamado </w:t>
-      </w:r>
-      <w:proofErr w:type="spellStart"/>
-      <w:r>
-        <w:t>SysTick</w:t>
-      </w:r>
-      <w:proofErr w:type="spellEnd"/>
-      <w:r>
-        <w:t xml:space="preserve"> (</w:t>
-      </w:r>
-      <w:proofErr w:type="spellStart"/>
-      <w:r>
-        <w:t>System</w:t>
-      </w:r>
-      <w:proofErr w:type="spellEnd"/>
-      <w:r>
-        <w:t xml:space="preserve"> </w:t>
-      </w:r>
-      <w:proofErr w:type="spellStart"/>
-      <w:r>
-        <w:t>Tick</w:t>
-      </w:r>
-      <w:proofErr w:type="spellEnd"/>
-      <w:r>
-        <w:t xml:space="preserve">) que genera una </w:t>
-      </w:r>
-      <w:proofErr w:type="spellStart"/>
-      <w:r>
-        <w:t>excepcion</w:t>
-      </w:r>
-      <w:proofErr w:type="spellEnd"/>
-      <w:r>
-        <w:t xml:space="preserve"> en intervalos regulares de tiempo.</w:t>
-      </w:r>
-    </w:p>
-    <w:p>
-      <w:pPr>
-        <w:pStyle w:val="Standard"/>
-      </w:pPr>
-    </w:p>
-    <w:p>
-      <w:pPr>
-        <w:pStyle w:val="Standard"/>
-      </w:pPr>
-      <w:r>
-        <w:t>En el conte</w:t>
-      </w:r>
-      <w:r>
-        <w:t xml:space="preserve">xto de un sistema operativo, se utiliza al </w:t>
-      </w:r>
-      <w:proofErr w:type="spellStart"/>
-      <w:r>
-        <w:t>Systick</w:t>
-      </w:r>
-      <w:proofErr w:type="spellEnd"/>
-      <w:r>
-        <w:t xml:space="preserve"> </w:t>
-      </w:r>
-      <w:proofErr w:type="spellStart"/>
-      <w:r>
-        <w:t>Timer</w:t>
-      </w:r>
-      <w:proofErr w:type="spellEnd"/>
-      <w:r>
-        <w:t xml:space="preserve"> para el manejo de tareas y cambio de contexto. Fuera de los sistemas operativos, se utiliza a este componente para implementar interrupciones, generar </w:t>
-      </w:r>
-      <w:proofErr w:type="spellStart"/>
-      <w:r>
-        <w:t>delays</w:t>
-      </w:r>
-      <w:proofErr w:type="spellEnd"/>
-      <w:r>
-        <w:t xml:space="preserve"> o medir tiempos.</w:t>
+        <w:t>2. ¿Por qué se dice que el set de instrucciones Thumb permite mayor densidad de código?. Explique.</w:t>
       </w:r>
     </w:p>
     <w:p>
@@ -357,6 +26,217 @@
         <w:jc w:val="both"/>
       </w:pPr>
       <w:r>
+        <w:t xml:space="preserve">El set de instrucciones de los procesadores Cortex-M se llama Thumb y </w:t>
+      </w:r>
+      <w:r>
+        <w:t>está</w:t>
+      </w:r>
+      <w:r>
+        <w:t xml:space="preserve"> basado en la </w:t>
+      </w:r>
+      <w:r>
+        <w:t>tecnología</w:t>
+      </w:r>
+      <w:r>
+        <w:t xml:space="preserve">  Thumb-2. Soporta una mezcla entre instrucciones de 16 y 32 bits.</w:t>
+      </w:r>
+    </w:p>
+    <w:p>
+      <w:pPr>
+        <w:pStyle w:val="Standard"/>
+        <w:jc w:val="both"/>
+      </w:pPr>
+      <w:r>
+        <w:t xml:space="preserve">En la familia de procesadores ARM7 y ARM9, se debe cambiar de estado si se desea ejecutar </w:t>
+      </w:r>
+      <w:r>
+        <w:t>cálculos</w:t>
+      </w:r>
+      <w:r>
+        <w:t xml:space="preserve"> complejos o un gran </w:t>
+      </w:r>
+      <w:r>
+        <w:t>número</w:t>
+      </w:r>
+      <w:r>
+        <w:t xml:space="preserve"> de operaciones condicionales. Los procesadores Cortex-M, en cambio, pueden mezclar operaciones de 16 y 32 bits sin cambiar de estado. Esto permite mayor densidad de </w:t>
+      </w:r>
+      <w:r>
+        <w:t>código</w:t>
+      </w:r>
+      <w:r>
+        <w:t xml:space="preserve"> y performance sin complejidad extra.</w:t>
+      </w:r>
+    </w:p>
+    <w:p>
+      <w:pPr>
+        <w:pStyle w:val="Standard"/>
+      </w:pPr>
+    </w:p>
+    <w:p>
+      <w:pPr>
+        <w:pStyle w:val="Standard"/>
+      </w:pPr>
+      <w:r>
+        <w:t>7. ¿Qué se entiende por modelo de registros ortogonal? Dé un ejemplo</w:t>
+      </w:r>
+    </w:p>
+    <w:p>
+      <w:pPr>
+        <w:pStyle w:val="Standard"/>
+      </w:pPr>
+    </w:p>
+    <w:p>
+      <w:pPr>
+        <w:pStyle w:val="Standard"/>
+      </w:pPr>
+      <w:r>
+        <w:t>14. ¿Qué es el CMSIS? ¿Qué función cumple? ¿Quién lo provee? ¿Qué ventajas aporta?</w:t>
+      </w:r>
+    </w:p>
+    <w:p>
+      <w:pPr>
+        <w:pStyle w:val="Standard"/>
+      </w:pPr>
+    </w:p>
+    <w:p>
+      <w:pPr>
+        <w:pStyle w:val="Standard"/>
+      </w:pPr>
+      <w:r>
+        <w:t xml:space="preserve">CMSIS es una iniciativa de ARM para proveer </w:t>
+      </w:r>
+      <w:r>
+        <w:t>librerías</w:t>
+      </w:r>
+      <w:r>
+        <w:t xml:space="preserve"> y una API standard para la </w:t>
+      </w:r>
+      <w:r>
+        <w:t>programación</w:t>
+      </w:r>
+      <w:r>
+        <w:t xml:space="preserve"> de  los procesadores de la familia Cortex-M. Esto permite reutilizar </w:t>
+      </w:r>
+      <w:r>
+        <w:t>código</w:t>
+      </w:r>
+      <w:r>
+        <w:t xml:space="preserve"> e incrementar su portabilidad</w:t>
+      </w:r>
+    </w:p>
+    <w:p>
+      <w:pPr>
+        <w:pStyle w:val="Standard"/>
+      </w:pPr>
+    </w:p>
+    <w:p>
+      <w:pPr>
+        <w:pStyle w:val="Standard"/>
+      </w:pPr>
+      <w:r>
+        <w:t xml:space="preserve">17. ¿Qué es el </w:t>
+      </w:r>
+      <w:proofErr w:type="spellStart"/>
+      <w:r>
+        <w:t>systick</w:t>
+      </w:r>
+      <w:proofErr w:type="spellEnd"/>
+      <w:r>
+        <w:t>? ¿Por qué puede afirmarse que su implementación favorece la</w:t>
+      </w:r>
+    </w:p>
+    <w:p>
+      <w:pPr>
+        <w:pStyle w:val="Standard"/>
+      </w:pPr>
+      <w:r>
+        <w:t>portabilidad de los sistemas operativos embebidos?</w:t>
+      </w:r>
+    </w:p>
+    <w:p>
+      <w:pPr>
+        <w:pStyle w:val="Standard"/>
+      </w:pPr>
+    </w:p>
+    <w:p>
+      <w:pPr>
+        <w:pStyle w:val="Standard"/>
+      </w:pPr>
+      <w:r>
+        <w:t xml:space="preserve">Los procesadores Cortex-M poseen un timer integrado llamado </w:t>
+      </w:r>
+      <w:proofErr w:type="spellStart"/>
+      <w:r>
+        <w:t>SysTick</w:t>
+      </w:r>
+      <w:proofErr w:type="spellEnd"/>
+      <w:r>
+        <w:t xml:space="preserve"> (</w:t>
+      </w:r>
+      <w:proofErr w:type="spellStart"/>
+      <w:r>
+        <w:t>System</w:t>
+      </w:r>
+      <w:proofErr w:type="spellEnd"/>
+      <w:r>
+        <w:t xml:space="preserve"> </w:t>
+      </w:r>
+      <w:proofErr w:type="spellStart"/>
+      <w:r>
+        <w:t>Tick</w:t>
+      </w:r>
+      <w:proofErr w:type="spellEnd"/>
+      <w:r>
+        <w:t xml:space="preserve">) que genera una </w:t>
+      </w:r>
+      <w:r>
+        <w:t>excepción</w:t>
+      </w:r>
+      <w:r>
+        <w:t xml:space="preserve"> en intervalos regulares de tiempo.</w:t>
+      </w:r>
+    </w:p>
+    <w:p>
+      <w:pPr>
+        <w:pStyle w:val="Standard"/>
+      </w:pPr>
+    </w:p>
+    <w:p>
+      <w:pPr>
+        <w:pStyle w:val="Standard"/>
+      </w:pPr>
+      <w:r>
+        <w:t xml:space="preserve">En el contexto de un sistema operativo, se utiliza al </w:t>
+      </w:r>
+      <w:proofErr w:type="spellStart"/>
+      <w:r>
+        <w:t>Systick</w:t>
+      </w:r>
+      <w:proofErr w:type="spellEnd"/>
+      <w:r>
+        <w:t xml:space="preserve"> Timer para el manejo de tareas y cambio de contexto. Fuera de los sistemas operativos, se utiliza a este componente para implementar interrupciones, generar </w:t>
+      </w:r>
+      <w:proofErr w:type="spellStart"/>
+      <w:r>
+        <w:t>delays</w:t>
+      </w:r>
+      <w:proofErr w:type="spellEnd"/>
+      <w:r>
+        <w:t xml:space="preserve"> o medir tiempos.</w:t>
+      </w:r>
+    </w:p>
+    <w:p>
+      <w:pPr>
+        <w:pStyle w:val="Standard"/>
+      </w:pPr>
+    </w:p>
+    <w:p>
+      <w:pPr>
+        <w:pStyle w:val="Standard"/>
+        <w:jc w:val="both"/>
+      </w:pPr>
+      <w:r>
         <w:t xml:space="preserve">El temporizador </w:t>
       </w:r>
       <w:proofErr w:type="spellStart"/>
@@ -365,21 +245,12 @@
       </w:r>
       <w:proofErr w:type="spellEnd"/>
       <w:r>
-        <w:t xml:space="preserve"> favorece la portabilidad de los sistemas operativos ya que es una característica que todos los procesadores </w:t>
-      </w:r>
-      <w:proofErr w:type="spellStart"/>
-      <w:r>
-        <w:t>Cortex</w:t>
-      </w:r>
-      <w:proofErr w:type="spellEnd"/>
-      <w:r>
-        <w:t>-M poseen. Esto hace que esa porción del código del sistema operativo, pueda funcionar en todos los procesadores de la arquitectura sin modif</w:t>
-      </w:r>
-      <w:r>
-        <w:t>icaciones.</w:t>
+        <w:t xml:space="preserve"> favorece la portabilidad de los sistemas operativos ya que es una característica que todos los procesadores Cortex-M poseen. Esto hace que esa porción del código del sistema operativo, pueda funcionar en todos los procesadores de la arquitectura sin modificaciones.</w:t>
       </w:r>
     </w:p>
     <w:sectPr>
+      <w:headerReference w:type="default" r:id="rId6"/>
+      <w:footerReference w:type="default" r:id="rId7"/>
       <w:pgSz w:w="11906" w:h="16838"/>
       <w:pgMar w:top="1134" w:right="1134" w:bottom="1134" w:left="1134" w:header="720" w:footer="720" w:gutter="0"/>
       <w:cols w:space="720"/>
@@ -407,6 +278,116 @@
 </w:endnotes>
 </file>
 
+<file path=word/footer1.xml><?xml version="1.0" encoding="utf-8"?>
+<w:ftr xmlns:wpc="http://schemas.microsoft.com/office/word/2010/wordprocessingCanvas" xmlns:cx="http://schemas.microsoft.com/office/drawing/2014/chartex" xmlns:cx1="http://schemas.microsoft.com/office/drawing/2015/9/8/chartex" xmlns:cx2="http://schemas.microsoft.com/office/drawing/2015/10/21/chartex" xmlns:cx3="http://schemas.microsoft.com/office/drawing/2016/5/9/chartex" xmlns:cx4="http://schemas.microsoft.com/office/drawing/2016/5/10/chartex" xmlns:cx5="http://schemas.microsoft.com/office/drawing/2016/5/11/chartex" xmlns:cx6="http://schemas.microsoft.com/office/drawing/2016/5/12/chartex" xmlns:cx7="http://schemas.microsoft.com/office/drawing/2016/5/13/chartex" xmlns:cx8="http://schemas.microsoft.com/office/drawing/2016/5/14/chartex" xmlns:mc="http://schemas.openxmlformats.org/markup-compatibility/2006" xmlns:aink="http://schemas.microsoft.com/office/drawing/2016/ink" xmlns:am3d="http://schemas.microsoft.com/office/drawing/2017/model3d" xmlns:o="urn:schemas-microsoft-com:office:office" xmlns:r="http://schemas.openxmlformats.org/officeDocument/2006/relationships" xmlns:m="http://schemas.openxmlformats.org/officeDocument/2006/math" xmlns:v="urn:schemas-microsoft-com:vml" xmlns:wp14="http://schemas.microsoft.com/office/word/2010/wordprocessingDrawing" xmlns:wp="http://schemas.openxmlformats.org/drawingml/2006/wordprocessingDrawing" xmlns:w10="urn:schemas-microsoft-com:office:word" xmlns:w="http://schemas.openxmlformats.org/wordprocessingml/2006/main" xmlns:w14="http://schemas.microsoft.com/office/word/2010/wordml" xmlns:w15="http://schemas.microsoft.com/office/word/2012/wordml" xmlns:w16cex="http://schemas.microsoft.com/office/word/2018/wordml/cex" xmlns:w16cid="http://schemas.microsoft.com/office/word/2016/wordml/cid" xmlns:w16="http://schemas.microsoft.com/office/word/2018/wordml" xmlns:w16sdtdh="http://schemas.microsoft.com/office/word/2020/wordml/sdtdatahash" xmlns:w16se="http://schemas.microsoft.com/office/word/2015/wordml/symex" xmlns:wpg="http://schemas.microsoft.com/office/word/2010/wordprocessingGroup" xmlns:wpi="http://schemas.microsoft.com/office/word/2010/wordprocessingInk" xmlns:wne="http://schemas.microsoft.com/office/word/2006/wordml" xmlns:wps="http://schemas.microsoft.com/office/word/2010/wordprocessingShape" mc:Ignorable="w14 w15 w16se w16cid w16 w16cex w16sdtdh wp14">
+  <w:p>
+    <w:pPr>
+      <w:tabs>
+        <w:tab w:val="center" w:pos="4550"/>
+        <w:tab w:val="left" w:pos="5818"/>
+      </w:tabs>
+      <w:ind w:right="260"/>
+      <w:jc w:val="right"/>
+      <w:rPr>
+        <w:color w:val="222A35" w:themeColor="text2" w:themeShade="80"/>
+      </w:rPr>
+    </w:pPr>
+    <w:r>
+      <w:rPr>
+        <w:color w:val="8496B0" w:themeColor="text2" w:themeTint="99"/>
+        <w:spacing w:val="60"/>
+      </w:rPr>
+      <w:t>Página</w:t>
+    </w:r>
+    <w:r>
+      <w:rPr>
+        <w:color w:val="8496B0" w:themeColor="text2" w:themeTint="99"/>
+      </w:rPr>
+      <w:t xml:space="preserve"> </w:t>
+    </w:r>
+    <w:r>
+      <w:rPr>
+        <w:color w:val="323E4F" w:themeColor="text2" w:themeShade="BF"/>
+      </w:rPr>
+      <w:fldChar w:fldCharType="begin"/>
+    </w:r>
+    <w:r>
+      <w:rPr>
+        <w:color w:val="323E4F" w:themeColor="text2" w:themeShade="BF"/>
+      </w:rPr>
+      <w:instrText>PAGE   \* MERGEFORMAT</w:instrText>
+    </w:r>
+    <w:r>
+      <w:rPr>
+        <w:color w:val="323E4F" w:themeColor="text2" w:themeShade="BF"/>
+      </w:rPr>
+      <w:fldChar w:fldCharType="separate"/>
+    </w:r>
+    <w:r>
+      <w:rPr>
+        <w:color w:val="323E4F" w:themeColor="text2" w:themeShade="BF"/>
+      </w:rPr>
+      <w:t>1</w:t>
+    </w:r>
+    <w:r>
+      <w:rPr>
+        <w:color w:val="323E4F" w:themeColor="text2" w:themeShade="BF"/>
+      </w:rPr>
+      <w:fldChar w:fldCharType="end"/>
+    </w:r>
+    <w:r>
+      <w:rPr>
+        <w:color w:val="323E4F" w:themeColor="text2" w:themeShade="BF"/>
+      </w:rPr>
+      <w:t xml:space="preserve"> | </w:t>
+    </w:r>
+    <w:r>
+      <w:rPr>
+        <w:color w:val="323E4F" w:themeColor="text2" w:themeShade="BF"/>
+      </w:rPr>
+      <w:fldChar w:fldCharType="begin"/>
+    </w:r>
+    <w:r>
+      <w:rPr>
+        <w:color w:val="323E4F" w:themeColor="text2" w:themeShade="BF"/>
+      </w:rPr>
+      <w:instrText>NUMPAGES  \* Arabic  \* MERGEFORMAT</w:instrText>
+    </w:r>
+    <w:r>
+      <w:rPr>
+        <w:color w:val="323E4F" w:themeColor="text2" w:themeShade="BF"/>
+      </w:rPr>
+      <w:fldChar w:fldCharType="separate"/>
+    </w:r>
+    <w:r>
+      <w:rPr>
+        <w:color w:val="323E4F" w:themeColor="text2" w:themeShade="BF"/>
+      </w:rPr>
+      <w:t>1</w:t>
+    </w:r>
+    <w:r>
+      <w:rPr>
+        <w:color w:val="323E4F" w:themeColor="text2" w:themeShade="BF"/>
+      </w:rPr>
+      <w:fldChar w:fldCharType="end"/>
+    </w:r>
+  </w:p>
+  <w:p>
+    <w:pPr>
+      <w:pStyle w:val="Piedepgina"/>
+      <w:tabs>
+        <w:tab w:val="clear" w:pos="4513"/>
+        <w:tab w:val="clear" w:pos="9026"/>
+        <w:tab w:val="left" w:pos="960"/>
+      </w:tabs>
+    </w:pPr>
+    <w:r>
+      <w:tab/>
+    </w:r>
+  </w:p>
+</w:ftr>
+</file>
+
 <file path=word/footnotes.xml><?xml version="1.0" encoding="utf-8"?>
 <w:footnotes xmlns:wpc="http://schemas.microsoft.com/office/word/2010/wordprocessingCanvas" xmlns:cx="http://schemas.microsoft.com/office/drawing/2014/chartex" xmlns:cx1="http://schemas.microsoft.com/office/drawing/2015/9/8/chartex" xmlns:cx2="http://schemas.microsoft.com/office/drawing/2015/10/21/chartex" xmlns:cx3="http://schemas.microsoft.com/office/drawing/2016/5/9/chartex" xmlns:cx4="http://schemas.microsoft.com/office/drawing/2016/5/10/chartex" xmlns:cx5="http://schemas.microsoft.com/office/drawing/2016/5/11/chartex" xmlns:cx6="http://schemas.microsoft.com/office/drawing/2016/5/12/chartex" xmlns:cx7="http://schemas.microsoft.com/office/drawing/2016/5/13/chartex" xmlns:cx8="http://schemas.microsoft.com/office/drawing/2016/5/14/chartex" xmlns:mc="http://schemas.openxmlformats.org/markup-compatibility/2006" xmlns:aink="http://schemas.microsoft.com/office/drawing/2016/ink" xmlns:am3d="http://schemas.microsoft.com/office/drawing/2017/model3d" xmlns:o="urn:schemas-microsoft-com:office:office" xmlns:r="http://schemas.openxmlformats.org/officeDocument/2006/relationships" xmlns:m="http://schemas.openxmlformats.org/officeDocument/2006/math" xmlns:v="urn:schemas-microsoft-com:vml" xmlns:wp14="http://schemas.microsoft.com/office/word/2010/wordprocessingDrawing" xmlns:wp="http://schemas.openxmlformats.org/drawingml/2006/wordprocessingDrawing" xmlns:w10="urn:schemas-microsoft-com:office:word" xmlns:w="http://schemas.openxmlformats.org/wordprocessingml/2006/main" xmlns:w14="http://schemas.microsoft.com/office/word/2010/wordml" xmlns:w15="http://schemas.microsoft.com/office/word/2012/wordml" xmlns:w16cex="http://schemas.microsoft.com/office/word/2018/wordml/cex" xmlns:w16cid="http://schemas.microsoft.com/office/word/2016/wordml/cid" xmlns:w16="http://schemas.microsoft.com/office/word/2018/wordml" xmlns:w16sdtdh="http://schemas.microsoft.com/office/word/2020/wordml/sdtdatahash" xmlns:w16se="http://schemas.microsoft.com/office/word/2015/wordml/symex" xmlns:wpg="http://schemas.microsoft.com/office/word/2010/wordprocessingGroup" xmlns:wpi="http://schemas.microsoft.com/office/word/2010/wordprocessingInk" xmlns:wne="http://schemas.microsoft.com/office/word/2006/wordml" xmlns:wps="http://schemas.microsoft.com/office/word/2010/wordprocessingShape" mc:Ignorable="w14 w15 w16se w16cid w16 w16cex w16sdtdh wp14">
   <w:footnote w:type="separator" w:id="-1">
@@ -427,6 +408,93 @@
     </w:p>
   </w:footnote>
 </w:footnotes>
+</file>
+
+<file path=word/header1.xml><?xml version="1.0" encoding="utf-8"?>
+<w:hdr xmlns:wpc="http://schemas.microsoft.com/office/word/2010/wordprocessingCanvas" xmlns:cx="http://schemas.microsoft.com/office/drawing/2014/chartex" xmlns:cx1="http://schemas.microsoft.com/office/drawing/2015/9/8/chartex" xmlns:cx2="http://schemas.microsoft.com/office/drawing/2015/10/21/chartex" xmlns:cx3="http://schemas.microsoft.com/office/drawing/2016/5/9/chartex" xmlns:cx4="http://schemas.microsoft.com/office/drawing/2016/5/10/chartex" xmlns:cx5="http://schemas.microsoft.com/office/drawing/2016/5/11/chartex" xmlns:cx6="http://schemas.microsoft.com/office/drawing/2016/5/12/chartex" xmlns:cx7="http://schemas.microsoft.com/office/drawing/2016/5/13/chartex" xmlns:cx8="http://schemas.microsoft.com/office/drawing/2016/5/14/chartex" xmlns:mc="http://schemas.openxmlformats.org/markup-compatibility/2006" xmlns:aink="http://schemas.microsoft.com/office/drawing/2016/ink" xmlns:am3d="http://schemas.microsoft.com/office/drawing/2017/model3d" xmlns:o="urn:schemas-microsoft-com:office:office" xmlns:r="http://schemas.openxmlformats.org/officeDocument/2006/relationships" xmlns:m="http://schemas.openxmlformats.org/officeDocument/2006/math" xmlns:v="urn:schemas-microsoft-com:vml" xmlns:wp14="http://schemas.microsoft.com/office/word/2010/wordprocessingDrawing" xmlns:wp="http://schemas.openxmlformats.org/drawingml/2006/wordprocessingDrawing" xmlns:w10="urn:schemas-microsoft-com:office:word" xmlns:w="http://schemas.openxmlformats.org/wordprocessingml/2006/main" xmlns:w14="http://schemas.microsoft.com/office/word/2010/wordml" xmlns:w15="http://schemas.microsoft.com/office/word/2012/wordml" xmlns:w16cex="http://schemas.microsoft.com/office/word/2018/wordml/cex" xmlns:w16cid="http://schemas.microsoft.com/office/word/2016/wordml/cid" xmlns:w16="http://schemas.microsoft.com/office/word/2018/wordml" xmlns:w16sdtdh="http://schemas.microsoft.com/office/word/2020/wordml/sdtdatahash" xmlns:w16se="http://schemas.microsoft.com/office/word/2015/wordml/symex" xmlns:wpg="http://schemas.microsoft.com/office/word/2010/wordprocessingGroup" xmlns:wpi="http://schemas.microsoft.com/office/word/2010/wordprocessingInk" xmlns:wne="http://schemas.microsoft.com/office/word/2006/wordml" xmlns:wps="http://schemas.microsoft.com/office/word/2010/wordprocessingShape" mc:Ignorable="w14 w15 w16se w16cid w16 w16cex w16sdtdh wp14">
+  <w:p>
+    <w:pPr>
+      <w:pStyle w:val="Encabezado"/>
+      <w:rPr>
+        <w:szCs w:val="24"/>
+      </w:rPr>
+    </w:pPr>
+    <w:sdt>
+      <w:sdtPr>
+        <w:rPr>
+          <w:rFonts w:asciiTheme="majorHAnsi" w:eastAsiaTheme="majorEastAsia" w:hAnsiTheme="majorHAnsi" w:cstheme="majorBidi"/>
+          <w:color w:val="4472C4" w:themeColor="accent1"/>
+          <w:szCs w:val="24"/>
+        </w:rPr>
+        <w:alias w:val="Título"/>
+        <w:id w:val="78404852"/>
+        <w:placeholder>
+          <w:docPart w:val="AB3F563CD2674F31810BD776ED13BB7F"/>
+        </w:placeholder>
+        <w:showingPlcHdr/>
+        <w:dataBinding w:prefixMappings="xmlns:ns0='http://schemas.openxmlformats.org/package/2006/metadata/core-properties' xmlns:ns1='http://purl.org/dc/elements/1.1/'" w:xpath="/ns0:coreProperties[1]/ns1:title[1]" w:storeItemID="{6C3C8BC8-F283-45AE-878A-BAB7291924A1}"/>
+        <w:text/>
+      </w:sdtPr>
+      <w:sdtContent>
+        <w:r>
+          <w:rPr>
+            <w:rFonts w:asciiTheme="majorHAnsi" w:eastAsiaTheme="majorEastAsia" w:hAnsiTheme="majorHAnsi" w:cstheme="majorBidi"/>
+            <w:color w:val="4472C4" w:themeColor="accent1"/>
+            <w:sz w:val="27"/>
+            <w:szCs w:val="27"/>
+          </w:rPr>
+          <w:t>[Título del documento]</w:t>
+        </w:r>
+      </w:sdtContent>
+    </w:sdt>
+    <w:r>
+      <w:rPr>
+        <w:rFonts w:asciiTheme="majorHAnsi" w:eastAsiaTheme="majorEastAsia" w:hAnsiTheme="majorHAnsi" w:cstheme="majorBidi"/>
+        <w:color w:val="4472C4" w:themeColor="accent1"/>
+        <w:szCs w:val="24"/>
+      </w:rPr>
+      <w:ptab w:relativeTo="margin" w:alignment="right" w:leader="none"/>
+    </w:r>
+    <w:sdt>
+      <w:sdtPr>
+        <w:rPr>
+          <w:rFonts w:asciiTheme="majorHAnsi" w:eastAsiaTheme="majorEastAsia" w:hAnsiTheme="majorHAnsi" w:cstheme="majorBidi"/>
+          <w:color w:val="4472C4" w:themeColor="accent1"/>
+          <w:szCs w:val="24"/>
+        </w:rPr>
+        <w:alias w:val="Fecha"/>
+        <w:id w:val="78404859"/>
+        <w:placeholder>
+          <w:docPart w:val="BD4328948A574D638810362DC4CFD916"/>
+        </w:placeholder>
+        <w:showingPlcHdr/>
+        <w:dataBinding w:prefixMappings="xmlns:ns0='http://schemas.microsoft.com/office/2006/coverPageProps'" w:xpath="/ns0:CoverPageProperties[1]/ns0:PublishDate[1]" w:storeItemID="{55AF091B-3C7A-41E3-B477-F2FDAA23CFDA}"/>
+        <w:date>
+          <w:dateFormat w:val="d 'de' MMMM 'de' yyyy"/>
+          <w:lid w:val="es-ES"/>
+          <w:storeMappedDataAs w:val="dateTime"/>
+          <w:calendar w:val="gregorian"/>
+        </w:date>
+      </w:sdtPr>
+      <w:sdtContent>
+        <w:r>
+          <w:rPr>
+            <w:rFonts w:asciiTheme="majorHAnsi" w:eastAsiaTheme="majorEastAsia" w:hAnsiTheme="majorHAnsi" w:cstheme="majorBidi"/>
+            <w:color w:val="4472C4" w:themeColor="accent1"/>
+            <w:sz w:val="27"/>
+            <w:szCs w:val="27"/>
+          </w:rPr>
+          <w:t>[Fecha]</w:t>
+        </w:r>
+      </w:sdtContent>
+    </w:sdt>
+  </w:p>
+  <w:p>
+    <w:pPr>
+      <w:pStyle w:val="Encabezado"/>
+    </w:pPr>
+  </w:p>
+</w:hdr>
 </file>
 
 <file path=word/styles.xml><?xml version="1.0" encoding="utf-8"?>
@@ -905,7 +973,684 @@
       <w:suppressLineNumbers/>
     </w:pPr>
   </w:style>
+  <w:style w:type="paragraph" w:styleId="Encabezado">
+    <w:name w:val="header"/>
+    <w:basedOn w:val="Normal"/>
+    <w:link w:val="EncabezadoCar"/>
+    <w:uiPriority w:val="99"/>
+    <w:unhideWhenUsed/>
+    <w:rsid w:val="00C275EA"/>
+    <w:pPr>
+      <w:tabs>
+        <w:tab w:val="center" w:pos="4513"/>
+        <w:tab w:val="right" w:pos="9026"/>
+      </w:tabs>
+    </w:pPr>
+    <w:rPr>
+      <w:rFonts w:cs="Mangal"/>
+      <w:szCs w:val="21"/>
+    </w:rPr>
+  </w:style>
+  <w:style w:type="character" w:customStyle="1" w:styleId="EncabezadoCar">
+    <w:name w:val="Encabezado Car"/>
+    <w:basedOn w:val="Fuentedeprrafopredeter"/>
+    <w:link w:val="Encabezado"/>
+    <w:uiPriority w:val="99"/>
+    <w:rsid w:val="00C275EA"/>
+    <w:rPr>
+      <w:rFonts w:cs="Mangal"/>
+      <w:szCs w:val="21"/>
+    </w:rPr>
+  </w:style>
+  <w:style w:type="paragraph" w:styleId="Piedepgina">
+    <w:name w:val="footer"/>
+    <w:basedOn w:val="Normal"/>
+    <w:link w:val="PiedepginaCar"/>
+    <w:uiPriority w:val="99"/>
+    <w:unhideWhenUsed/>
+    <w:rsid w:val="00C275EA"/>
+    <w:pPr>
+      <w:tabs>
+        <w:tab w:val="center" w:pos="4513"/>
+        <w:tab w:val="right" w:pos="9026"/>
+      </w:tabs>
+    </w:pPr>
+    <w:rPr>
+      <w:rFonts w:cs="Mangal"/>
+      <w:szCs w:val="21"/>
+    </w:rPr>
+  </w:style>
+  <w:style w:type="character" w:customStyle="1" w:styleId="PiedepginaCar">
+    <w:name w:val="Pie de página Car"/>
+    <w:basedOn w:val="Fuentedeprrafopredeter"/>
+    <w:link w:val="Piedepgina"/>
+    <w:uiPriority w:val="99"/>
+    <w:rsid w:val="00C275EA"/>
+    <w:rPr>
+      <w:rFonts w:cs="Mangal"/>
+      <w:szCs w:val="21"/>
+    </w:rPr>
+  </w:style>
 </w:styles>
+</file>
+
+<file path=word/glossary/document.xml><?xml version="1.0" encoding="utf-8"?>
+<w:glossaryDocument xmlns:wpc="http://schemas.microsoft.com/office/word/2010/wordprocessingCanvas" xmlns:cx="http://schemas.microsoft.com/office/drawing/2014/chartex" xmlns:cx1="http://schemas.microsoft.com/office/drawing/2015/9/8/chartex" xmlns:cx2="http://schemas.microsoft.com/office/drawing/2015/10/21/chartex" xmlns:cx3="http://schemas.microsoft.com/office/drawing/2016/5/9/chartex" xmlns:cx4="http://schemas.microsoft.com/office/drawing/2016/5/10/chartex" xmlns:cx5="http://schemas.microsoft.com/office/drawing/2016/5/11/chartex" xmlns:cx6="http://schemas.microsoft.com/office/drawing/2016/5/12/chartex" xmlns:cx7="http://schemas.microsoft.com/office/drawing/2016/5/13/chartex" xmlns:cx8="http://schemas.microsoft.com/office/drawing/2016/5/14/chartex" xmlns:mc="http://schemas.openxmlformats.org/markup-compatibility/2006" xmlns:aink="http://schemas.microsoft.com/office/drawing/2016/ink" xmlns:am3d="http://schemas.microsoft.com/office/drawing/2017/model3d" xmlns:o="urn:schemas-microsoft-com:office:office" xmlns:r="http://schemas.openxmlformats.org/officeDocument/2006/relationships" xmlns:m="http://schemas.openxmlformats.org/officeDocument/2006/math" xmlns:v="urn:schemas-microsoft-com:vml" xmlns:wp14="http://schemas.microsoft.com/office/word/2010/wordprocessingDrawing" xmlns:wp="http://schemas.openxmlformats.org/drawingml/2006/wordprocessingDrawing" xmlns:w10="urn:schemas-microsoft-com:office:word" xmlns:w="http://schemas.openxmlformats.org/wordprocessingml/2006/main" xmlns:w14="http://schemas.microsoft.com/office/word/2010/wordml" xmlns:w15="http://schemas.microsoft.com/office/word/2012/wordml" xmlns:w16cex="http://schemas.microsoft.com/office/word/2018/wordml/cex" xmlns:w16cid="http://schemas.microsoft.com/office/word/2016/wordml/cid" xmlns:w16="http://schemas.microsoft.com/office/word/2018/wordml" xmlns:w16sdtdh="http://schemas.microsoft.com/office/word/2020/wordml/sdtdatahash" xmlns:w16se="http://schemas.microsoft.com/office/word/2015/wordml/symex" xmlns:wpg="http://schemas.microsoft.com/office/word/2010/wordprocessingGroup" xmlns:wpi="http://schemas.microsoft.com/office/word/2010/wordprocessingInk" xmlns:wne="http://schemas.microsoft.com/office/word/2006/wordml" xmlns:wps="http://schemas.microsoft.com/office/word/2010/wordprocessingShape" mc:Ignorable="w14 w15 w16se w16cid w16 w16cex w16sdtdh wp14">
+  <w:docParts>
+    <w:docPart>
+      <w:docPartPr>
+        <w:name w:val="AB3F563CD2674F31810BD776ED13BB7F"/>
+        <w:category>
+          <w:name w:val="General"/>
+          <w:gallery w:val="placeholder"/>
+        </w:category>
+        <w:types>
+          <w:type w:val="bbPlcHdr"/>
+        </w:types>
+        <w:behaviors>
+          <w:behavior w:val="content"/>
+        </w:behaviors>
+        <w:guid w:val="{D873CB99-B568-4372-885A-E02DD19DE53D}"/>
+      </w:docPartPr>
+      <w:docPartBody>
+        <w:p>
+          <w:pPr>
+            <w:pStyle w:val="AB3F563CD2674F31810BD776ED13BB7F"/>
+          </w:pPr>
+          <w:r>
+            <w:rPr>
+              <w:rFonts w:asciiTheme="majorHAnsi" w:eastAsiaTheme="majorEastAsia" w:hAnsiTheme="majorHAnsi" w:cstheme="majorBidi"/>
+              <w:color w:val="4472C4" w:themeColor="accent1"/>
+              <w:sz w:val="27"/>
+              <w:szCs w:val="27"/>
+              <w:lang w:val="es-ES"/>
+            </w:rPr>
+            <w:t>[Título del documento]</w:t>
+          </w:r>
+        </w:p>
+      </w:docPartBody>
+    </w:docPart>
+    <w:docPart>
+      <w:docPartPr>
+        <w:name w:val="BD4328948A574D638810362DC4CFD916"/>
+        <w:category>
+          <w:name w:val="General"/>
+          <w:gallery w:val="placeholder"/>
+        </w:category>
+        <w:types>
+          <w:type w:val="bbPlcHdr"/>
+        </w:types>
+        <w:behaviors>
+          <w:behavior w:val="content"/>
+        </w:behaviors>
+        <w:guid w:val="{3E56B240-181D-408E-93B0-4F997B6CC800}"/>
+      </w:docPartPr>
+      <w:docPartBody>
+        <w:p>
+          <w:pPr>
+            <w:pStyle w:val="BD4328948A574D638810362DC4CFD916"/>
+          </w:pPr>
+          <w:r>
+            <w:rPr>
+              <w:rFonts w:asciiTheme="majorHAnsi" w:eastAsiaTheme="majorEastAsia" w:hAnsiTheme="majorHAnsi" w:cstheme="majorBidi"/>
+              <w:color w:val="4472C4" w:themeColor="accent1"/>
+              <w:sz w:val="27"/>
+              <w:szCs w:val="27"/>
+              <w:lang w:val="es-ES"/>
+            </w:rPr>
+            <w:t>[Fecha]</w:t>
+          </w:r>
+        </w:p>
+      </w:docPartBody>
+    </w:docPart>
+  </w:docParts>
+</w:glossaryDocument>
+</file>
+
+<file path=word/glossary/fontTable.xml><?xml version="1.0" encoding="utf-8"?>
+<w:fonts xmlns:mc="http://schemas.openxmlformats.org/markup-compatibility/2006" xmlns:r="http://schemas.openxmlformats.org/officeDocument/2006/relationships" xmlns:w="http://schemas.openxmlformats.org/wordprocessingml/2006/main" xmlns:w14="http://schemas.microsoft.com/office/word/2010/wordml" xmlns:w15="http://schemas.microsoft.com/office/word/2012/wordml" xmlns:w16cex="http://schemas.microsoft.com/office/word/2018/wordml/cex" xmlns:w16cid="http://schemas.microsoft.com/office/word/2016/wordml/cid" xmlns:w16="http://schemas.microsoft.com/office/word/2018/wordml" xmlns:w16sdtdh="http://schemas.microsoft.com/office/word/2020/wordml/sdtdatahash" xmlns:w16se="http://schemas.microsoft.com/office/word/2015/wordml/symex" mc:Ignorable="w14 w15 w16se w16cid w16 w16cex w16sdtdh">
+  <w:font w:name="Liberation Serif">
+    <w:altName w:val="Times New Roman"/>
+    <w:charset w:val="00"/>
+    <w:family w:val="roman"/>
+    <w:pitch w:val="variable"/>
+  </w:font>
+  <w:font w:name="Noto Serif CJK SC">
+    <w:altName w:val="Calibri"/>
+    <w:charset w:val="00"/>
+    <w:family w:val="auto"/>
+    <w:pitch w:val="variable"/>
+  </w:font>
+  <w:font w:name="Lohit Devanagari">
+    <w:altName w:val="Calibri"/>
+    <w:charset w:val="00"/>
+    <w:family w:val="auto"/>
+    <w:pitch w:val="variable"/>
+  </w:font>
+  <w:font w:name="Times New Roman">
+    <w:panose1 w:val="02020603050405020304"/>
+    <w:charset w:val="00"/>
+    <w:family w:val="roman"/>
+    <w:pitch w:val="variable"/>
+    <w:sig w:usb0="E0002EFF" w:usb1="C000785B" w:usb2="00000009" w:usb3="00000000" w:csb0="000001FF" w:csb1="00000000"/>
+  </w:font>
+  <w:font w:name="Liberation Sans">
+    <w:charset w:val="00"/>
+    <w:family w:val="swiss"/>
+    <w:pitch w:val="variable"/>
+  </w:font>
+  <w:font w:name="Noto Sans CJK SC">
+    <w:charset w:val="00"/>
+    <w:family w:val="auto"/>
+    <w:pitch w:val="variable"/>
+  </w:font>
+  <w:font w:name="Mangal">
+    <w:panose1 w:val="00000400000000000000"/>
+    <w:charset w:val="00"/>
+    <w:family w:val="roman"/>
+    <w:pitch w:val="variable"/>
+    <w:sig w:usb0="00008003" w:usb1="00000000" w:usb2="00000000" w:usb3="00000000" w:csb0="00000001" w:csb1="00000000"/>
+  </w:font>
+  <w:font w:name="Calibri Light">
+    <w:panose1 w:val="020F0302020204030204"/>
+    <w:charset w:val="00"/>
+    <w:family w:val="swiss"/>
+    <w:pitch w:val="variable"/>
+    <w:sig w:usb0="E4002EFF" w:usb1="C000247B" w:usb2="00000009" w:usb3="00000000" w:csb0="000001FF" w:csb1="00000000"/>
+  </w:font>
+  <w:font w:name="Calibri">
+    <w:panose1 w:val="020F0502020204030204"/>
+    <w:charset w:val="00"/>
+    <w:family w:val="swiss"/>
+    <w:pitch w:val="variable"/>
+    <w:sig w:usb0="E4002EFF" w:usb1="C000247B" w:usb2="00000009" w:usb3="00000000" w:csb0="000001FF" w:csb1="00000000"/>
+  </w:font>
+</w:fonts>
+</file>
+
+<file path=word/glossary/settings.xml><?xml version="1.0" encoding="utf-8"?>
+<w:settings xmlns:mc="http://schemas.openxmlformats.org/markup-compatibility/2006" xmlns:o="urn:schemas-microsoft-com:office:office" xmlns:r="http://schemas.openxmlformats.org/officeDocument/2006/relationships" xmlns:m="http://schemas.openxmlformats.org/officeDocument/2006/math" xmlns:v="urn:schemas-microsoft-com:vml" xmlns:w10="urn:schemas-microsoft-com:office:word" xmlns:w="http://schemas.openxmlformats.org/wordprocessingml/2006/main" xmlns:w14="http://schemas.microsoft.com/office/word/2010/wordml" xmlns:w15="http://schemas.microsoft.com/office/word/2012/wordml" xmlns:w16cex="http://schemas.microsoft.com/office/word/2018/wordml/cex" xmlns:w16cid="http://schemas.microsoft.com/office/word/2016/wordml/cid" xmlns:w16="http://schemas.microsoft.com/office/word/2018/wordml" xmlns:w16sdtdh="http://schemas.microsoft.com/office/word/2020/wordml/sdtdatahash" xmlns:w16se="http://schemas.microsoft.com/office/word/2015/wordml/symex" xmlns:sl="http://schemas.openxmlformats.org/schemaLibrary/2006/main" mc:Ignorable="w14 w15 w16se w16cid w16 w16cex w16sdtdh">
+  <w:view w:val="normal"/>
+  <w:defaultTabStop w:val="708"/>
+  <w:hyphenationZone w:val="425"/>
+  <w:characterSpacingControl w:val="doNotCompress"/>
+  <w:compat>
+    <w:useFELayout/>
+    <w:compatSetting w:name="compatibilityMode" w:uri="http://schemas.microsoft.com/office/word" w:val="15"/>
+    <w:compatSetting w:name="overrideTableStyleFontSizeAndJustification" w:uri="http://schemas.microsoft.com/office/word" w:val="1"/>
+    <w:compatSetting w:name="enableOpenTypeFeatures" w:uri="http://schemas.microsoft.com/office/word" w:val="1"/>
+    <w:compatSetting w:name="doNotFlipMirrorIndents" w:uri="http://schemas.microsoft.com/office/word" w:val="1"/>
+    <w:compatSetting w:name="differentiateMultirowTableHeaders" w:uri="http://schemas.microsoft.com/office/word" w:val="1"/>
+    <w:compatSetting w:name="useWord2013TrackBottomHyphenation" w:uri="http://schemas.microsoft.com/office/word" w:val="0"/>
+  </w:compat>
+  <w:rsids>
+    <w:rsidRoot w:val="00FD72E7"/>
+    <w:rsid w:val="003F0CE1"/>
+    <w:rsid w:val="00FD72E7"/>
+  </w:rsids>
+  <m:mathPr>
+    <m:mathFont m:val="Cambria Math"/>
+    <m:brkBin m:val="before"/>
+    <m:brkBinSub m:val="--"/>
+    <m:smallFrac m:val="0"/>
+    <m:dispDef/>
+    <m:lMargin m:val="0"/>
+    <m:rMargin m:val="0"/>
+    <m:defJc m:val="centerGroup"/>
+    <m:wrapIndent m:val="1440"/>
+    <m:intLim m:val="subSup"/>
+    <m:naryLim m:val="undOvr"/>
+  </m:mathPr>
+  <w:themeFontLang w:val="es-AR"/>
+  <w:clrSchemeMapping w:bg1="light1" w:t1="dark1" w:bg2="light2" w:t2="dark2" w:accent1="accent1" w:accent2="accent2" w:accent3="accent3" w:accent4="accent4" w:accent5="accent5" w:accent6="accent6" w:hyperlink="hyperlink" w:followedHyperlink="followedHyperlink"/>
+  <w:decimalSymbol w:val=","/>
+  <w:listSeparator w:val=";"/>
+  <w15:chartTrackingRefBased/>
+</w:settings>
+</file>
+
+<file path=word/glossary/styles.xml><?xml version="1.0" encoding="utf-8"?>
+<w:styles xmlns:mc="http://schemas.openxmlformats.org/markup-compatibility/2006" xmlns:r="http://schemas.openxmlformats.org/officeDocument/2006/relationships" xmlns:w="http://schemas.openxmlformats.org/wordprocessingml/2006/main" xmlns:w14="http://schemas.microsoft.com/office/word/2010/wordml" xmlns:w15="http://schemas.microsoft.com/office/word/2012/wordml" xmlns:w16cex="http://schemas.microsoft.com/office/word/2018/wordml/cex" xmlns:w16cid="http://schemas.microsoft.com/office/word/2016/wordml/cid" xmlns:w16="http://schemas.microsoft.com/office/word/2018/wordml" xmlns:w16sdtdh="http://schemas.microsoft.com/office/word/2020/wordml/sdtdatahash" xmlns:w16se="http://schemas.microsoft.com/office/word/2015/wordml/symex" mc:Ignorable="w14 w15 w16se w16cid w16 w16cex w16sdtdh">
+  <w:docDefaults>
+    <w:rPrDefault>
+      <w:rPr>
+        <w:rFonts w:asciiTheme="minorHAnsi" w:eastAsiaTheme="minorEastAsia" w:hAnsiTheme="minorHAnsi" w:cstheme="minorBidi"/>
+        <w:sz w:val="22"/>
+        <w:szCs w:val="22"/>
+        <w:lang w:val="es-AR" w:eastAsia="es-AR" w:bidi="ar-SA"/>
+      </w:rPr>
+    </w:rPrDefault>
+    <w:pPrDefault>
+      <w:pPr>
+        <w:spacing w:after="160" w:line="259" w:lineRule="auto"/>
+      </w:pPr>
+    </w:pPrDefault>
+  </w:docDefaults>
+  <w:latentStyles w:defLockedState="0" w:defUIPriority="99" w:defSemiHidden="0" w:defUnhideWhenUsed="0" w:defQFormat="0" w:count="376">
+    <w:lsdException w:name="Normal" w:uiPriority="0" w:qFormat="1"/>
+    <w:lsdException w:name="heading 1" w:uiPriority="9" w:qFormat="1"/>
+    <w:lsdException w:name="heading 2" w:semiHidden="1" w:uiPriority="9" w:unhideWhenUsed="1" w:qFormat="1"/>
+    <w:lsdException w:name="heading 3" w:semiHidden="1" w:uiPriority="9" w:unhideWhenUsed="1" w:qFormat="1"/>
+    <w:lsdException w:name="heading 4" w:semiHidden="1" w:uiPriority="9" w:unhideWhenUsed="1" w:qFormat="1"/>
+    <w:lsdException w:name="heading 5" w:semiHidden="1" w:uiPriority="9" w:unhideWhenUsed="1" w:qFormat="1"/>
+    <w:lsdException w:name="heading 6" w:semiHidden="1" w:uiPriority="9" w:unhideWhenUsed="1" w:qFormat="1"/>
+    <w:lsdException w:name="heading 7" w:semiHidden="1" w:uiPriority="9" w:unhideWhenUsed="1" w:qFormat="1"/>
+    <w:lsdException w:name="heading 8" w:semiHidden="1" w:uiPriority="9" w:unhideWhenUsed="1" w:qFormat="1"/>
+    <w:lsdException w:name="heading 9" w:semiHidden="1" w:uiPriority="9" w:unhideWhenUsed="1" w:qFormat="1"/>
+    <w:lsdException w:name="index 1" w:semiHidden="1" w:unhideWhenUsed="1"/>
+    <w:lsdException w:name="index 2" w:semiHidden="1" w:unhideWhenUsed="1"/>
+    <w:lsdException w:name="index 3" w:semiHidden="1" w:unhideWhenUsed="1"/>
+    <w:lsdException w:name="index 4" w:semiHidden="1" w:unhideWhenUsed="1"/>
+    <w:lsdException w:name="index 5" w:semiHidden="1" w:unhideWhenUsed="1"/>
+    <w:lsdException w:name="index 6" w:semiHidden="1" w:unhideWhenUsed="1"/>
+    <w:lsdException w:name="index 7" w:semiHidden="1" w:unhideWhenUsed="1"/>
+    <w:lsdException w:name="index 8" w:semiHidden="1" w:unhideWhenUsed="1"/>
+    <w:lsdException w:name="index 9" w:semiHidden="1" w:unhideWhenUsed="1"/>
+    <w:lsdException w:name="toc 1" w:semiHidden="1" w:uiPriority="39" w:unhideWhenUsed="1"/>
+    <w:lsdException w:name="toc 2" w:semiHidden="1" w:uiPriority="39" w:unhideWhenUsed="1"/>
+    <w:lsdException w:name="toc 3" w:semiHidden="1" w:uiPriority="39" w:unhideWhenUsed="1"/>
+    <w:lsdException w:name="toc 4" w:semiHidden="1" w:uiPriority="39" w:unhideWhenUsed="1"/>
+    <w:lsdException w:name="toc 5" w:semiHidden="1" w:uiPriority="39" w:unhideWhenUsed="1"/>
+    <w:lsdException w:name="toc 6" w:semiHidden="1" w:uiPriority="39" w:unhideWhenUsed="1"/>
+    <w:lsdException w:name="toc 7" w:semiHidden="1" w:uiPriority="39" w:unhideWhenUsed="1"/>
+    <w:lsdException w:name="toc 8" w:semiHidden="1" w:uiPriority="39" w:unhideWhenUsed="1"/>
+    <w:lsdException w:name="toc 9" w:semiHidden="1" w:uiPriority="39" w:unhideWhenUsed="1"/>
+    <w:lsdException w:name="Normal Indent" w:semiHidden="1" w:unhideWhenUsed="1"/>
+    <w:lsdException w:name="footnote text" w:semiHidden="1" w:unhideWhenUsed="1"/>
+    <w:lsdException w:name="annotation text" w:semiHidden="1" w:unhideWhenUsed="1"/>
+    <w:lsdException w:name="header" w:semiHidden="1" w:unhideWhenUsed="1"/>
+    <w:lsdException w:name="footer" w:semiHidden="1" w:unhideWhenUsed="1"/>
+    <w:lsdException w:name="index heading" w:semiHidden="1" w:unhideWhenUsed="1"/>
+    <w:lsdException w:name="caption" w:semiHidden="1" w:uiPriority="35" w:unhideWhenUsed="1" w:qFormat="1"/>
+    <w:lsdException w:name="table of figures" w:semiHidden="1" w:unhideWhenUsed="1"/>
+    <w:lsdException w:name="envelope address" w:semiHidden="1" w:unhideWhenUsed="1"/>
+    <w:lsdException w:name="envelope return" w:semiHidden="1" w:unhideWhenUsed="1"/>
+    <w:lsdException w:name="footnote reference" w:semiHidden="1" w:unhideWhenUsed="1"/>
+    <w:lsdException w:name="annotation reference" w:semiHidden="1" w:unhideWhenUsed="1"/>
+    <w:lsdException w:name="line number" w:semiHidden="1" w:unhideWhenUsed="1"/>
+    <w:lsdException w:name="page number" w:semiHidden="1" w:unhideWhenUsed="1"/>
+    <w:lsdException w:name="endnote reference" w:semiHidden="1" w:unhideWhenUsed="1"/>
+    <w:lsdException w:name="endnote text" w:semiHidden="1" w:unhideWhenUsed="1"/>
+    <w:lsdException w:name="table of authorities" w:semiHidden="1" w:unhideWhenUsed="1"/>
+    <w:lsdException w:name="macro" w:semiHidden="1" w:unhideWhenUsed="1"/>
+    <w:lsdException w:name="toa heading" w:semiHidden="1" w:unhideWhenUsed="1"/>
+    <w:lsdException w:name="List" w:semiHidden="1" w:unhideWhenUsed="1"/>
+    <w:lsdException w:name="List Bullet" w:semiHidden="1" w:unhideWhenUsed="1"/>
+    <w:lsdException w:name="List Number" w:semiHidden="1" w:unhideWhenUsed="1"/>
+    <w:lsdException w:name="List 2" w:semiHidden="1" w:unhideWhenUsed="1"/>
+    <w:lsdException w:name="List 3" w:semiHidden="1" w:unhideWhenUsed="1"/>
+    <w:lsdException w:name="List 4" w:semiHidden="1" w:unhideWhenUsed="1"/>
+    <w:lsdException w:name="List 5" w:semiHidden="1" w:unhideWhenUsed="1"/>
+    <w:lsdException w:name="List Bullet 2" w:semiHidden="1" w:unhideWhenUsed="1"/>
+    <w:lsdException w:name="List Bullet 3" w:semiHidden="1" w:unhideWhenUsed="1"/>
+    <w:lsdException w:name="List Bullet 4" w:semiHidden="1" w:unhideWhenUsed="1"/>
+    <w:lsdException w:name="List Bullet 5" w:semiHidden="1" w:unhideWhenUsed="1"/>
+    <w:lsdException w:name="List Number 2" w:semiHidden="1" w:unhideWhenUsed="1"/>
+    <w:lsdException w:name="List Number 3" w:semiHidden="1" w:unhideWhenUsed="1"/>
+    <w:lsdException w:name="List Number 4" w:semiHidden="1" w:unhideWhenUsed="1"/>
+    <w:lsdException w:name="List Number 5" w:semiHidden="1" w:unhideWhenUsed="1"/>
+    <w:lsdException w:name="Title" w:uiPriority="10" w:qFormat="1"/>
+    <w:lsdException w:name="Closing" w:semiHidden="1" w:unhideWhenUsed="1"/>
+    <w:lsdException w:name="Signature" w:semiHidden="1" w:unhideWhenUsed="1"/>
+    <w:lsdException w:name="Default Paragraph Font" w:semiHidden="1" w:uiPriority="1" w:unhideWhenUsed="1"/>
+    <w:lsdException w:name="Body Text" w:semiHidden="1" w:unhideWhenUsed="1"/>
+    <w:lsdException w:name="Body Text Indent" w:semiHidden="1" w:unhideWhenUsed="1"/>
+    <w:lsdException w:name="List Continue" w:semiHidden="1" w:unhideWhenUsed="1"/>
+    <w:lsdException w:name="List Continue 2" w:semiHidden="1" w:unhideWhenUsed="1"/>
+    <w:lsdException w:name="List Continue 3" w:semiHidden="1" w:unhideWhenUsed="1"/>
+    <w:lsdException w:name="List Continue 4" w:semiHidden="1" w:unhideWhenUsed="1"/>
+    <w:lsdException w:name="List Continue 5" w:semiHidden="1" w:unhideWhenUsed="1"/>
+    <w:lsdException w:name="Message Header" w:semiHidden="1" w:unhideWhenUsed="1"/>
+    <w:lsdException w:name="Subtitle" w:uiPriority="11" w:qFormat="1"/>
+    <w:lsdException w:name="Salutation" w:semiHidden="1" w:unhideWhenUsed="1"/>
+    <w:lsdException w:name="Date" w:semiHidden="1" w:unhideWhenUsed="1"/>
+    <w:lsdException w:name="Body Text First Indent" w:semiHidden="1" w:unhideWhenUsed="1"/>
+    <w:lsdException w:name="Body Text First Indent 2" w:semiHidden="1" w:unhideWhenUsed="1"/>
+    <w:lsdException w:name="Note Heading" w:semiHidden="1" w:unhideWhenUsed="1"/>
+    <w:lsdException w:name="Body Text 2" w:semiHidden="1" w:unhideWhenUsed="1"/>
+    <w:lsdException w:name="Body Text 3" w:semiHidden="1" w:unhideWhenUsed="1"/>
+    <w:lsdException w:name="Body Text Indent 2" w:semiHidden="1" w:unhideWhenUsed="1"/>
+    <w:lsdException w:name="Body Text Indent 3" w:semiHidden="1" w:unhideWhenUsed="1"/>
+    <w:lsdException w:name="Block Text" w:semiHidden="1" w:unhideWhenUsed="1"/>
+    <w:lsdException w:name="Hyperlink" w:semiHidden="1" w:unhideWhenUsed="1"/>
+    <w:lsdException w:name="FollowedHyperlink" w:semiHidden="1" w:unhideWhenUsed="1"/>
+    <w:lsdException w:name="Strong" w:uiPriority="22" w:qFormat="1"/>
+    <w:lsdException w:name="Emphasis" w:uiPriority="20" w:qFormat="1"/>
+    <w:lsdException w:name="Document Map" w:semiHidden="1" w:unhideWhenUsed="1"/>
+    <w:lsdException w:name="Plain Text" w:semiHidden="1" w:unhideWhenUsed="1"/>
+    <w:lsdException w:name="E-mail Signature" w:semiHidden="1" w:unhideWhenUsed="1"/>
+    <w:lsdException w:name="HTML Top of Form" w:semiHidden="1" w:unhideWhenUsed="1"/>
+    <w:lsdException w:name="HTML Bottom of Form" w:semiHidden="1" w:unhideWhenUsed="1"/>
+    <w:lsdException w:name="Normal (Web)" w:semiHidden="1" w:unhideWhenUsed="1"/>
+    <w:lsdException w:name="HTML Acronym" w:semiHidden="1" w:unhideWhenUsed="1"/>
+    <w:lsdException w:name="HTML Address" w:semiHidden="1" w:unhideWhenUsed="1"/>
+    <w:lsdException w:name="HTML Cite" w:semiHidden="1" w:unhideWhenUsed="1"/>
+    <w:lsdException w:name="HTML Code" w:semiHidden="1" w:unhideWhenUsed="1"/>
+    <w:lsdException w:name="HTML Definition" w:semiHidden="1" w:unhideWhenUsed="1"/>
+    <w:lsdException w:name="HTML Keyboard" w:semiHidden="1" w:unhideWhenUsed="1"/>
+    <w:lsdException w:name="HTML Preformatted" w:semiHidden="1" w:unhideWhenUsed="1"/>
+    <w:lsdException w:name="HTML Sample" w:semiHidden="1" w:unhideWhenUsed="1"/>
+    <w:lsdException w:name="HTML Typewriter" w:semiHidden="1" w:unhideWhenUsed="1"/>
+    <w:lsdException w:name="HTML Variable" w:semiHidden="1" w:unhideWhenUsed="1"/>
+    <w:lsdException w:name="Normal Table" w:semiHidden="1" w:unhideWhenUsed="1"/>
+    <w:lsdException w:name="annotation subject" w:semiHidden="1" w:unhideWhenUsed="1"/>
+    <w:lsdException w:name="No List" w:semiHidden="1" w:unhideWhenUsed="1"/>
+    <w:lsdException w:name="Outline List 1" w:semiHidden="1" w:unhideWhenUsed="1"/>
+    <w:lsdException w:name="Outline List 2" w:semiHidden="1" w:unhideWhenUsed="1"/>
+    <w:lsdException w:name="Outline List 3" w:semiHidden="1" w:unhideWhenUsed="1"/>
+    <w:lsdException w:name="Table Simple 1" w:semiHidden="1" w:unhideWhenUsed="1"/>
+    <w:lsdException w:name="Table Simple 2" w:semiHidden="1" w:unhideWhenUsed="1"/>
+    <w:lsdException w:name="Table Simple 3" w:semiHidden="1" w:unhideWhenUsed="1"/>
+    <w:lsdException w:name="Table Classic 1" w:semiHidden="1" w:unhideWhenUsed="1"/>
+    <w:lsdException w:name="Table Classic 2" w:semiHidden="1" w:unhideWhenUsed="1"/>
+    <w:lsdException w:name="Table Classic 3" w:semiHidden="1" w:unhideWhenUsed="1"/>
+    <w:lsdException w:name="Table Classic 4" w:semiHidden="1" w:unhideWhenUsed="1"/>
+    <w:lsdException w:name="Table Colorful 1" w:semiHidden="1" w:unhideWhenUsed="1"/>
+    <w:lsdException w:name="Table Colorful 2" w:semiHidden="1" w:unhideWhenUsed="1"/>
+    <w:lsdException w:name="Table Colorful 3" w:semiHidden="1" w:unhideWhenUsed="1"/>
+    <w:lsdException w:name="Table Columns 1" w:semiHidden="1" w:unhideWhenUsed="1"/>
+    <w:lsdException w:name="Table Columns 2" w:semiHidden="1" w:unhideWhenUsed="1"/>
+    <w:lsdException w:name="Table Columns 3" w:semiHidden="1" w:unhideWhenUsed="1"/>
+    <w:lsdException w:name="Table Columns 4" w:semiHidden="1" w:unhideWhenUsed="1"/>
+    <w:lsdException w:name="Table Columns 5" w:semiHidden="1" w:unhideWhenUsed="1"/>
+    <w:lsdException w:name="Table Grid 1" w:semiHidden="1" w:unhideWhenUsed="1"/>
+    <w:lsdException w:name="Table Grid 2" w:semiHidden="1" w:unhideWhenUsed="1"/>
+    <w:lsdException w:name="Table Grid 3" w:semiHidden="1" w:unhideWhenUsed="1"/>
+    <w:lsdException w:name="Table Grid 4" w:semiHidden="1" w:unhideWhenUsed="1"/>
+    <w:lsdException w:name="Table Grid 5" w:semiHidden="1" w:unhideWhenUsed="1"/>
+    <w:lsdException w:name="Table Grid 6" w:semiHidden="1" w:unhideWhenUsed="1"/>
+    <w:lsdException w:name="Table Grid 7" w:semiHidden="1" w:unhideWhenUsed="1"/>
+    <w:lsdException w:name="Table Grid 8" w:semiHidden="1" w:unhideWhenUsed="1"/>
+    <w:lsdException w:name="Table List 1" w:semiHidden="1" w:unhideWhenUsed="1"/>
+    <w:lsdException w:name="Table List 2" w:semiHidden="1" w:unhideWhenUsed="1"/>
+    <w:lsdException w:name="Table List 3" w:semiHidden="1" w:unhideWhenUsed="1"/>
+    <w:lsdException w:name="Table List 4" w:semiHidden="1" w:unhideWhenUsed="1"/>
+    <w:lsdException w:name="Table List 5" w:semiHidden="1" w:unhideWhenUsed="1"/>
+    <w:lsdException w:name="Table List 6" w:semiHidden="1" w:unhideWhenUsed="1"/>
+    <w:lsdException w:name="Table List 7" w:semiHidden="1" w:unhideWhenUsed="1"/>
+    <w:lsdException w:name="Table List 8" w:semiHidden="1" w:unhideWhenUsed="1"/>
+    <w:lsdException w:name="Table 3D effects 1" w:semiHidden="1" w:unhideWhenUsed="1"/>
+    <w:lsdException w:name="Table 3D effects 2" w:semiHidden="1" w:unhideWhenUsed="1"/>
+    <w:lsdException w:name="Table 3D effects 3" w:semiHidden="1" w:unhideWhenUsed="1"/>
+    <w:lsdException w:name="Table Contemporary" w:semiHidden="1" w:unhideWhenUsed="1"/>
+    <w:lsdException w:name="Table Elegant" w:semiHidden="1" w:unhideWhenUsed="1"/>
+    <w:lsdException w:name="Table Professional" w:semiHidden="1" w:unhideWhenUsed="1"/>
+    <w:lsdException w:name="Table Subtle 1" w:semiHidden="1" w:unhideWhenUsed="1"/>
+    <w:lsdException w:name="Table Subtle 2" w:semiHidden="1" w:unhideWhenUsed="1"/>
+    <w:lsdException w:name="Table Web 1" w:semiHidden="1" w:unhideWhenUsed="1"/>
+    <w:lsdException w:name="Table Web 2" w:semiHidden="1" w:unhideWhenUsed="1"/>
+    <w:lsdException w:name="Table Web 3" w:semiHidden="1" w:unhideWhenUsed="1"/>
+    <w:lsdException w:name="Balloon Text" w:semiHidden="1" w:unhideWhenUsed="1"/>
+    <w:lsdException w:name="Table Grid" w:uiPriority="39"/>
+    <w:lsdException w:name="Table Theme" w:semiHidden="1" w:unhideWhenUsed="1"/>
+    <w:lsdException w:name="Placeholder Text" w:semiHidden="1"/>
+    <w:lsdException w:name="No Spacing" w:uiPriority="1" w:qFormat="1"/>
+    <w:lsdException w:name="Light Shading" w:uiPriority="60"/>
+    <w:lsdException w:name="Light List" w:uiPriority="61"/>
+    <w:lsdException w:name="Light Grid" w:uiPriority="62"/>
+    <w:lsdException w:name="Medium Shading 1" w:uiPriority="63"/>
+    <w:lsdException w:name="Medium Shading 2" w:uiPriority="64"/>
+    <w:lsdException w:name="Medium List 1" w:uiPriority="65"/>
+    <w:lsdException w:name="Medium List 2" w:uiPriority="66"/>
+    <w:lsdException w:name="Medium Grid 1" w:uiPriority="67"/>
+    <w:lsdException w:name="Medium Grid 2" w:uiPriority="68"/>
+    <w:lsdException w:name="Medium Grid 3" w:uiPriority="69"/>
+    <w:lsdException w:name="Dark List" w:uiPriority="70"/>
+    <w:lsdException w:name="Colorful Shading" w:uiPriority="71"/>
+    <w:lsdException w:name="Colorful List" w:uiPriority="72"/>
+    <w:lsdException w:name="Colorful Grid" w:uiPriority="73"/>
+    <w:lsdException w:name="Light Shading Accent 1" w:uiPriority="60"/>
+    <w:lsdException w:name="Light List Accent 1" w:uiPriority="61"/>
+    <w:lsdException w:name="Light Grid Accent 1" w:uiPriority="62"/>
+    <w:lsdException w:name="Medium Shading 1 Accent 1" w:uiPriority="63"/>
+    <w:lsdException w:name="Medium Shading 2 Accent 1" w:uiPriority="64"/>
+    <w:lsdException w:name="Medium List 1 Accent 1" w:uiPriority="65"/>
+    <w:lsdException w:name="Revision" w:semiHidden="1"/>
+    <w:lsdException w:name="List Paragraph" w:uiPriority="34" w:qFormat="1"/>
+    <w:lsdException w:name="Quote" w:uiPriority="29" w:qFormat="1"/>
+    <w:lsdException w:name="Intense Quote" w:uiPriority="30" w:qFormat="1"/>
+    <w:lsdException w:name="Medium List 2 Accent 1" w:uiPriority="66"/>
+    <w:lsdException w:name="Medium Grid 1 Accent 1" w:uiPriority="67"/>
+    <w:lsdException w:name="Medium Grid 2 Accent 1" w:uiPriority="68"/>
+    <w:lsdException w:name="Medium Grid 3 Accent 1" w:uiPriority="69"/>
+    <w:lsdException w:name="Dark List Accent 1" w:uiPriority="70"/>
+    <w:lsdException w:name="Colorful Shading Accent 1" w:uiPriority="71"/>
+    <w:lsdException w:name="Colorful List Accent 1" w:uiPriority="72"/>
+    <w:lsdException w:name="Colorful Grid Accent 1" w:uiPriority="73"/>
+    <w:lsdException w:name="Light Shading Accent 2" w:uiPriority="60"/>
+    <w:lsdException w:name="Light List Accent 2" w:uiPriority="61"/>
+    <w:lsdException w:name="Light Grid Accent 2" w:uiPriority="62"/>
+    <w:lsdException w:name="Medium Shading 1 Accent 2" w:uiPriority="63"/>
+    <w:lsdException w:name="Medium Shading 2 Accent 2" w:uiPriority="64"/>
+    <w:lsdException w:name="Medium List 1 Accent 2" w:uiPriority="65"/>
+    <w:lsdException w:name="Medium List 2 Accent 2" w:uiPriority="66"/>
+    <w:lsdException w:name="Medium Grid 1 Accent 2" w:uiPriority="67"/>
+    <w:lsdException w:name="Medium Grid 2 Accent 2" w:uiPriority="68"/>
+    <w:lsdException w:name="Medium Grid 3 Accent 2" w:uiPriority="69"/>
+    <w:lsdException w:name="Dark List Accent 2" w:uiPriority="70"/>
+    <w:lsdException w:name="Colorful Shading Accent 2" w:uiPriority="71"/>
+    <w:lsdException w:name="Colorful List Accent 2" w:uiPriority="72"/>
+    <w:lsdException w:name="Colorful Grid Accent 2" w:uiPriority="73"/>
+    <w:lsdException w:name="Light Shading Accent 3" w:uiPriority="60"/>
+    <w:lsdException w:name="Light List Accent 3" w:uiPriority="61"/>
+    <w:lsdException w:name="Light Grid Accent 3" w:uiPriority="62"/>
+    <w:lsdException w:name="Medium Shading 1 Accent 3" w:uiPriority="63"/>
+    <w:lsdException w:name="Medium Shading 2 Accent 3" w:uiPriority="64"/>
+    <w:lsdException w:name="Medium List 1 Accent 3" w:uiPriority="65"/>
+    <w:lsdException w:name="Medium List 2 Accent 3" w:uiPriority="66"/>
+    <w:lsdException w:name="Medium Grid 1 Accent 3" w:uiPriority="67"/>
+    <w:lsdException w:name="Medium Grid 2 Accent 3" w:uiPriority="68"/>
+    <w:lsdException w:name="Medium Grid 3 Accent 3" w:uiPriority="69"/>
+    <w:lsdException w:name="Dark List Accent 3" w:uiPriority="70"/>
+    <w:lsdException w:name="Colorful Shading Accent 3" w:uiPriority="71"/>
+    <w:lsdException w:name="Colorful List Accent 3" w:uiPriority="72"/>
+    <w:lsdException w:name="Colorful Grid Accent 3" w:uiPriority="73"/>
+    <w:lsdException w:name="Light Shading Accent 4" w:uiPriority="60"/>
+    <w:lsdException w:name="Light List Accent 4" w:uiPriority="61"/>
+    <w:lsdException w:name="Light Grid Accent 4" w:uiPriority="62"/>
+    <w:lsdException w:name="Medium Shading 1 Accent 4" w:uiPriority="63"/>
+    <w:lsdException w:name="Medium Shading 2 Accent 4" w:uiPriority="64"/>
+    <w:lsdException w:name="Medium List 1 Accent 4" w:uiPriority="65"/>
+    <w:lsdException w:name="Medium List 2 Accent 4" w:uiPriority="66"/>
+    <w:lsdException w:name="Medium Grid 1 Accent 4" w:uiPriority="67"/>
+    <w:lsdException w:name="Medium Grid 2 Accent 4" w:uiPriority="68"/>
+    <w:lsdException w:name="Medium Grid 3 Accent 4" w:uiPriority="69"/>
+    <w:lsdException w:name="Dark List Accent 4" w:uiPriority="70"/>
+    <w:lsdException w:name="Colorful Shading Accent 4" w:uiPriority="71"/>
+    <w:lsdException w:name="Colorful List Accent 4" w:uiPriority="72"/>
+    <w:lsdException w:name="Colorful Grid Accent 4" w:uiPriority="73"/>
+    <w:lsdException w:name="Light Shading Accent 5" w:uiPriority="60"/>
+    <w:lsdException w:name="Light List Accent 5" w:uiPriority="61"/>
+    <w:lsdException w:name="Light Grid Accent 5" w:uiPriority="62"/>
+    <w:lsdException w:name="Medium Shading 1 Accent 5" w:uiPriority="63"/>
+    <w:lsdException w:name="Medium Shading 2 Accent 5" w:uiPriority="64"/>
+    <w:lsdException w:name="Medium List 1 Accent 5" w:uiPriority="65"/>
+    <w:lsdException w:name="Medium List 2 Accent 5" w:uiPriority="66"/>
+    <w:lsdException w:name="Medium Grid 1 Accent 5" w:uiPriority="67"/>
+    <w:lsdException w:name="Medium Grid 2 Accent 5" w:uiPriority="68"/>
+    <w:lsdException w:name="Medium Grid 3 Accent 5" w:uiPriority="69"/>
+    <w:lsdException w:name="Dark List Accent 5" w:uiPriority="70"/>
+    <w:lsdException w:name="Colorful Shading Accent 5" w:uiPriority="71"/>
+    <w:lsdException w:name="Colorful List Accent 5" w:uiPriority="72"/>
+    <w:lsdException w:name="Colorful Grid Accent 5" w:uiPriority="73"/>
+    <w:lsdException w:name="Light Shading Accent 6" w:uiPriority="60"/>
+    <w:lsdException w:name="Light List Accent 6" w:uiPriority="61"/>
+    <w:lsdException w:name="Light Grid Accent 6" w:uiPriority="62"/>
+    <w:lsdException w:name="Medium Shading 1 Accent 6" w:uiPriority="63"/>
+    <w:lsdException w:name="Medium Shading 2 Accent 6" w:uiPriority="64"/>
+    <w:lsdException w:name="Medium List 1 Accent 6" w:uiPriority="65"/>
+    <w:lsdException w:name="Medium List 2 Accent 6" w:uiPriority="66"/>
+    <w:lsdException w:name="Medium Grid 1 Accent 6" w:uiPriority="67"/>
+    <w:lsdException w:name="Medium Grid 2 Accent 6" w:uiPriority="68"/>
+    <w:lsdException w:name="Medium Grid 3 Accent 6" w:uiPriority="69"/>
+    <w:lsdException w:name="Dark List Accent 6" w:uiPriority="70"/>
+    <w:lsdException w:name="Colorful Shading Accent 6" w:uiPriority="71"/>
+    <w:lsdException w:name="Colorful List Accent 6" w:uiPriority="72"/>
+    <w:lsdException w:name="Colorful Grid Accent 6" w:uiPriority="73"/>
+    <w:lsdException w:name="Subtle Emphasis" w:uiPriority="19" w:qFormat="1"/>
+    <w:lsdException w:name="Intense Emphasis" w:uiPriority="21" w:qFormat="1"/>
+    <w:lsdException w:name="Subtle Reference" w:uiPriority="31" w:qFormat="1"/>
+    <w:lsdException w:name="Intense Reference" w:uiPriority="32" w:qFormat="1"/>
+    <w:lsdException w:name="Book Title" w:uiPriority="33" w:qFormat="1"/>
+    <w:lsdException w:name="Bibliography" w:semiHidden="1" w:uiPriority="37" w:unhideWhenUsed="1"/>
+    <w:lsdException w:name="TOC Heading" w:semiHidden="1" w:uiPriority="39" w:unhideWhenUsed="1" w:qFormat="1"/>
+    <w:lsdException w:name="Plain Table 1" w:uiPriority="41"/>
+    <w:lsdException w:name="Plain Table 2" w:uiPriority="42"/>
+    <w:lsdException w:name="Plain Table 3" w:uiPriority="43"/>
+    <w:lsdException w:name="Plain Table 4" w:uiPriority="44"/>
+    <w:lsdException w:name="Plain Table 5" w:uiPriority="45"/>
+    <w:lsdException w:name="Grid Table Light" w:uiPriority="40"/>
+    <w:lsdException w:name="Grid Table 1 Light" w:uiPriority="46"/>
+    <w:lsdException w:name="Grid Table 2" w:uiPriority="47"/>
+    <w:lsdException w:name="Grid Table 3" w:uiPriority="48"/>
+    <w:lsdException w:name="Grid Table 4" w:uiPriority="49"/>
+    <w:lsdException w:name="Grid Table 5 Dark" w:uiPriority="50"/>
+    <w:lsdException w:name="Grid Table 6 Colorful" w:uiPriority="51"/>
+    <w:lsdException w:name="Grid Table 7 Colorful" w:uiPriority="52"/>
+    <w:lsdException w:name="Grid Table 1 Light Accent 1" w:uiPriority="46"/>
+    <w:lsdException w:name="Grid Table 2 Accent 1" w:uiPriority="47"/>
+    <w:lsdException w:name="Grid Table 3 Accent 1" w:uiPriority="48"/>
+    <w:lsdException w:name="Grid Table 4 Accent 1" w:uiPriority="49"/>
+    <w:lsdException w:name="Grid Table 5 Dark Accent 1" w:uiPriority="50"/>
+    <w:lsdException w:name="Grid Table 6 Colorful Accent 1" w:uiPriority="51"/>
+    <w:lsdException w:name="Grid Table 7 Colorful Accent 1" w:uiPriority="52"/>
+    <w:lsdException w:name="Grid Table 1 Light Accent 2" w:uiPriority="46"/>
+    <w:lsdException w:name="Grid Table 2 Accent 2" w:uiPriority="47"/>
+    <w:lsdException w:name="Grid Table 3 Accent 2" w:uiPriority="48"/>
+    <w:lsdException w:name="Grid Table 4 Accent 2" w:uiPriority="49"/>
+    <w:lsdException w:name="Grid Table 5 Dark Accent 2" w:uiPriority="50"/>
+    <w:lsdException w:name="Grid Table 6 Colorful Accent 2" w:uiPriority="51"/>
+    <w:lsdException w:name="Grid Table 7 Colorful Accent 2" w:uiPriority="52"/>
+    <w:lsdException w:name="Grid Table 1 Light Accent 3" w:uiPriority="46"/>
+    <w:lsdException w:name="Grid Table 2 Accent 3" w:uiPriority="47"/>
+    <w:lsdException w:name="Grid Table 3 Accent 3" w:uiPriority="48"/>
+    <w:lsdException w:name="Grid Table 4 Accent 3" w:uiPriority="49"/>
+    <w:lsdException w:name="Grid Table 5 Dark Accent 3" w:uiPriority="50"/>
+    <w:lsdException w:name="Grid Table 6 Colorful Accent 3" w:uiPriority="51"/>
+    <w:lsdException w:name="Grid Table 7 Colorful Accent 3" w:uiPriority="52"/>
+    <w:lsdException w:name="Grid Table 1 Light Accent 4" w:uiPriority="46"/>
+    <w:lsdException w:name="Grid Table 2 Accent 4" w:uiPriority="47"/>
+    <w:lsdException w:name="Grid Table 3 Accent 4" w:uiPriority="48"/>
+    <w:lsdException w:name="Grid Table 4 Accent 4" w:uiPriority="49"/>
+    <w:lsdException w:name="Grid Table 5 Dark Accent 4" w:uiPriority="50"/>
+    <w:lsdException w:name="Grid Table 6 Colorful Accent 4" w:uiPriority="51"/>
+    <w:lsdException w:name="Grid Table 7 Colorful Accent 4" w:uiPriority="52"/>
+    <w:lsdException w:name="Grid Table 1 Light Accent 5" w:uiPriority="46"/>
+    <w:lsdException w:name="Grid Table 2 Accent 5" w:uiPriority="47"/>
+    <w:lsdException w:name="Grid Table 3 Accent 5" w:uiPriority="48"/>
+    <w:lsdException w:name="Grid Table 4 Accent 5" w:uiPriority="49"/>
+    <w:lsdException w:name="Grid Table 5 Dark Accent 5" w:uiPriority="50"/>
+    <w:lsdException w:name="Grid Table 6 Colorful Accent 5" w:uiPriority="51"/>
+    <w:lsdException w:name="Grid Table 7 Colorful Accent 5" w:uiPriority="52"/>
+    <w:lsdException w:name="Grid Table 1 Light Accent 6" w:uiPriority="46"/>
+    <w:lsdException w:name="Grid Table 2 Accent 6" w:uiPriority="47"/>
+    <w:lsdException w:name="Grid Table 3 Accent 6" w:uiPriority="48"/>
+    <w:lsdException w:name="Grid Table 4 Accent 6" w:uiPriority="49"/>
+    <w:lsdException w:name="Grid Table 5 Dark Accent 6" w:uiPriority="50"/>
+    <w:lsdException w:name="Grid Table 6 Colorful Accent 6" w:uiPriority="51"/>
+    <w:lsdException w:name="Grid Table 7 Colorful Accent 6" w:uiPriority="52"/>
+    <w:lsdException w:name="List Table 1 Light" w:uiPriority="46"/>
+    <w:lsdException w:name="List Table 2" w:uiPriority="47"/>
+    <w:lsdException w:name="List Table 3" w:uiPriority="48"/>
+    <w:lsdException w:name="List Table 4" w:uiPriority="49"/>
+    <w:lsdException w:name="List Table 5 Dark" w:uiPriority="50"/>
+    <w:lsdException w:name="List Table 6 Colorful" w:uiPriority="51"/>
+    <w:lsdException w:name="List Table 7 Colorful" w:uiPriority="52"/>
+    <w:lsdException w:name="List Table 1 Light Accent 1" w:uiPriority="46"/>
+    <w:lsdException w:name="List Table 2 Accent 1" w:uiPriority="47"/>
+    <w:lsdException w:name="List Table 3 Accent 1" w:uiPriority="48"/>
+    <w:lsdException w:name="List Table 4 Accent 1" w:uiPriority="49"/>
+    <w:lsdException w:name="List Table 5 Dark Accent 1" w:uiPriority="50"/>
+    <w:lsdException w:name="List Table 6 Colorful Accent 1" w:uiPriority="51"/>
+    <w:lsdException w:name="List Table 7 Colorful Accent 1" w:uiPriority="52"/>
+    <w:lsdException w:name="List Table 1 Light Accent 2" w:uiPriority="46"/>
+    <w:lsdException w:name="List Table 2 Accent 2" w:uiPriority="47"/>
+    <w:lsdException w:name="List Table 3 Accent 2" w:uiPriority="48"/>
+    <w:lsdException w:name="List Table 4 Accent 2" w:uiPriority="49"/>
+    <w:lsdException w:name="List Table 5 Dark Accent 2" w:uiPriority="50"/>
+    <w:lsdException w:name="List Table 6 Colorful Accent 2" w:uiPriority="51"/>
+    <w:lsdException w:name="List Table 7 Colorful Accent 2" w:uiPriority="52"/>
+    <w:lsdException w:name="List Table 1 Light Accent 3" w:uiPriority="46"/>
+    <w:lsdException w:name="List Table 2 Accent 3" w:uiPriority="47"/>
+    <w:lsdException w:name="List Table 3 Accent 3" w:uiPriority="48"/>
+    <w:lsdException w:name="List Table 4 Accent 3" w:uiPriority="49"/>
+    <w:lsdException w:name="List Table 5 Dark Accent 3" w:uiPriority="50"/>
+    <w:lsdException w:name="List Table 6 Colorful Accent 3" w:uiPriority="51"/>
+    <w:lsdException w:name="List Table 7 Colorful Accent 3" w:uiPriority="52"/>
+    <w:lsdException w:name="List Table 1 Light Accent 4" w:uiPriority="46"/>
+    <w:lsdException w:name="List Table 2 Accent 4" w:uiPriority="47"/>
+    <w:lsdException w:name="List Table 3 Accent 4" w:uiPriority="48"/>
+    <w:lsdException w:name="List Table 4 Accent 4" w:uiPriority="49"/>
+    <w:lsdException w:name="List Table 5 Dark Accent 4" w:uiPriority="50"/>
+    <w:lsdException w:name="List Table 6 Colorful Accent 4" w:uiPriority="51"/>
+    <w:lsdException w:name="List Table 7 Colorful Accent 4" w:uiPriority="52"/>
+    <w:lsdException w:name="List Table 1 Light Accent 5" w:uiPriority="46"/>
+    <w:lsdException w:name="List Table 2 Accent 5" w:uiPriority="47"/>
+    <w:lsdException w:name="List Table 3 Accent 5" w:uiPriority="48"/>
+    <w:lsdException w:name="List Table 4 Accent 5" w:uiPriority="49"/>
+    <w:lsdException w:name="List Table 5 Dark Accent 5" w:uiPriority="50"/>
+    <w:lsdException w:name="List Table 6 Colorful Accent 5" w:uiPriority="51"/>
+    <w:lsdException w:name="List Table 7 Colorful Accent 5" w:uiPriority="52"/>
+    <w:lsdException w:name="List Table 1 Light Accent 6" w:uiPriority="46"/>
+    <w:lsdException w:name="List Table 2 Accent 6" w:uiPriority="47"/>
+    <w:lsdException w:name="List Table 3 Accent 6" w:uiPriority="48"/>
+    <w:lsdException w:name="List Table 4 Accent 6" w:uiPriority="49"/>
+    <w:lsdException w:name="List Table 5 Dark Accent 6" w:uiPriority="50"/>
+    <w:lsdException w:name="List Table 6 Colorful Accent 6" w:uiPriority="51"/>
+    <w:lsdException w:name="List Table 7 Colorful Accent 6" w:uiPriority="52"/>
+    <w:lsdException w:name="Mention" w:semiHidden="1" w:unhideWhenUsed="1"/>
+    <w:lsdException w:name="Smart Hyperlink" w:semiHidden="1" w:unhideWhenUsed="1"/>
+    <w:lsdException w:name="Hashtag" w:semiHidden="1" w:unhideWhenUsed="1"/>
+    <w:lsdException w:name="Unresolved Mention" w:semiHidden="1" w:unhideWhenUsed="1"/>
+    <w:lsdException w:name="Smart Link" w:semiHidden="1" w:unhideWhenUsed="1"/>
+  </w:latentStyles>
+  <w:style w:type="paragraph" w:default="1" w:styleId="Normal">
+    <w:name w:val="Normal"/>
+    <w:qFormat/>
+  </w:style>
+  <w:style w:type="character" w:default="1" w:styleId="Fuentedeprrafopredeter">
+    <w:name w:val="Default Paragraph Font"/>
+    <w:uiPriority w:val="1"/>
+    <w:semiHidden/>
+    <w:unhideWhenUsed/>
+  </w:style>
+  <w:style w:type="table" w:default="1" w:styleId="Tablanormal">
+    <w:name w:val="Normal Table"/>
+    <w:uiPriority w:val="99"/>
+    <w:semiHidden/>
+    <w:unhideWhenUsed/>
+    <w:tblPr>
+      <w:tblInd w:w="0" w:type="dxa"/>
+      <w:tblCellMar>
+        <w:top w:w="0" w:type="dxa"/>
+        <w:left w:w="108" w:type="dxa"/>
+        <w:bottom w:w="0" w:type="dxa"/>
+        <w:right w:w="108" w:type="dxa"/>
+      </w:tblCellMar>
+    </w:tblPr>
+  </w:style>
+  <w:style w:type="numbering" w:default="1" w:styleId="Sinlista">
+    <w:name w:val="No List"/>
+    <w:uiPriority w:val="99"/>
+    <w:semiHidden/>
+    <w:unhideWhenUsed/>
+  </w:style>
+  <w:style w:type="paragraph" w:customStyle="1" w:styleId="AB3F563CD2674F31810BD776ED13BB7F">
+    <w:name w:val="AB3F563CD2674F31810BD776ED13BB7F"/>
+    <w:rsid w:val="00FD72E7"/>
+  </w:style>
+  <w:style w:type="paragraph" w:customStyle="1" w:styleId="BD4328948A574D638810362DC4CFD916">
+    <w:name w:val="BD4328948A574D638810362DC4CFD916"/>
+    <w:rsid w:val="00FD72E7"/>
+  </w:style>
+</w:styles>
+</file>
+
+<file path=word/glossary/webSettings.xml><?xml version="1.0" encoding="utf-8"?>
+<w:webSettings xmlns:mc="http://schemas.openxmlformats.org/markup-compatibility/2006" xmlns:r="http://schemas.openxmlformats.org/officeDocument/2006/relationships" xmlns:w="http://schemas.openxmlformats.org/wordprocessingml/2006/main" xmlns:w14="http://schemas.microsoft.com/office/word/2010/wordml" xmlns:w15="http://schemas.microsoft.com/office/word/2012/wordml" xmlns:w16cex="http://schemas.microsoft.com/office/word/2018/wordml/cex" xmlns:w16cid="http://schemas.microsoft.com/office/word/2016/wordml/cid" xmlns:w16="http://schemas.microsoft.com/office/word/2018/wordml" xmlns:w16sdtdh="http://schemas.microsoft.com/office/word/2020/wordml/sdtdatahash" xmlns:w16se="http://schemas.microsoft.com/office/word/2015/wordml/symex" mc:Ignorable="w14 w15 w16se w16cid w16 w16cex w16sdtdh">
+  <w:optimizeForBrowser/>
+  <w:allowPNG/>
+</w:webSettings>
 </file>
 
 <file path=word/theme/theme1.xml><?xml version="1.0" encoding="utf-8"?>

</xml_diff>

<commit_message>
Actualizacion archivo de preguntas
</commit_message>
<xml_diff>
--- a/CESE_Adm_Respuestas.docx
+++ b/CESE_Adm_Respuestas.docx
@@ -256,11 +256,15 @@
       </w:pPr>
       <w:r>
         <w:rPr/>
-        <w:t xml:space="preserve">Los 4 GB de espacio de memoria </w:t>
-      </w:r>
-      <w:r>
-        <w:rPr/>
-        <w:t>se subdivide en las regiones:</w:t>
+        <w:t xml:space="preserve">Los 4 GB de espacio de memoria se subdivide en las </w:t>
+      </w:r>
+      <w:r>
+        <w:rPr/>
+        <w:t>siguientes</w:t>
+      </w:r>
+      <w:r>
+        <w:rPr/>
+        <w:t xml:space="preserve"> regiones:</w:t>
       </w:r>
     </w:p>
     <w:p>
@@ -300,81 +304,229 @@
         <w:rPr/>
         <w:t xml:space="preserve">SRAM: </w:t>
       </w:r>
-    </w:p>
-    <w:p>
-      <w:pPr>
-        <w:pStyle w:val="Standard"/>
-        <w:rPr/>
-      </w:pPr>
-      <w:r>
-        <w:rPr/>
-      </w:r>
-    </w:p>
-    <w:p>
-      <w:pPr>
-        <w:pStyle w:val="Standard"/>
-        <w:rPr/>
-      </w:pPr>
-      <w:r>
-        <w:rPr/>
-        <w:t>PERIPHERALS</w:t>
-      </w:r>
-    </w:p>
-    <w:p>
-      <w:pPr>
-        <w:pStyle w:val="Standard"/>
-        <w:rPr/>
-      </w:pPr>
-      <w:r>
-        <w:rPr/>
-      </w:r>
-    </w:p>
-    <w:p>
-      <w:pPr>
-        <w:pStyle w:val="Standard"/>
-        <w:rPr/>
-      </w:pPr>
-      <w:r>
-        <w:rPr/>
-        <w:t>RAM</w:t>
-      </w:r>
-    </w:p>
-    <w:p>
-      <w:pPr>
-        <w:pStyle w:val="Standard"/>
-        <w:rPr/>
-      </w:pPr>
-      <w:r>
-        <w:rPr/>
-      </w:r>
-    </w:p>
-    <w:p>
-      <w:pPr>
-        <w:pStyle w:val="Standard"/>
-        <w:rPr/>
-      </w:pPr>
-      <w:r>
-        <w:rPr/>
-        <w:t>DEVICES</w:t>
-      </w:r>
-    </w:p>
-    <w:p>
-      <w:pPr>
-        <w:pStyle w:val="Standard"/>
-        <w:rPr/>
-      </w:pPr>
-      <w:r>
-        <w:rPr/>
-      </w:r>
-    </w:p>
-    <w:p>
-      <w:pPr>
-        <w:pStyle w:val="Standard"/>
-        <w:rPr/>
-      </w:pPr>
-      <w:r>
-        <w:rPr/>
-        <w:t>SYSTEM</w:t>
+      <w:r>
+        <w:rPr/>
+        <w:t>Normalmente utilizada para conectar SRAM (usualmente on-chip)</w:t>
+      </w:r>
+    </w:p>
+    <w:p>
+      <w:pPr>
+        <w:pStyle w:val="Standard"/>
+        <w:rPr/>
+      </w:pPr>
+      <w:r>
+        <w:rPr/>
+      </w:r>
+    </w:p>
+    <w:p>
+      <w:pPr>
+        <w:pStyle w:val="Standard"/>
+        <w:rPr/>
+      </w:pPr>
+      <w:r>
+        <w:rPr/>
+        <w:t xml:space="preserve">PERIPHERALS: </w:t>
+      </w:r>
+      <w:r>
+        <w:rPr/>
+        <w:t>Normalmente utilizada para conectar perifericos on-chip</w:t>
+      </w:r>
+    </w:p>
+    <w:p>
+      <w:pPr>
+        <w:pStyle w:val="Standard"/>
+        <w:rPr/>
+      </w:pPr>
+      <w:r>
+        <w:rPr/>
+      </w:r>
+    </w:p>
+    <w:p>
+      <w:pPr>
+        <w:pStyle w:val="Standard"/>
+        <w:rPr/>
+      </w:pPr>
+      <w:r>
+        <w:rPr/>
+        <w:t xml:space="preserve">RAM: </w:t>
+      </w:r>
+      <w:r>
+        <w:rPr/>
+        <w:t>Puede almacenar codigo y datos de programa.</w:t>
+      </w:r>
+    </w:p>
+    <w:p>
+      <w:pPr>
+        <w:pStyle w:val="Standard"/>
+        <w:rPr/>
+      </w:pPr>
+      <w:r>
+        <w:rPr/>
+      </w:r>
+    </w:p>
+    <w:p>
+      <w:pPr>
+        <w:pStyle w:val="Standard"/>
+        <w:rPr/>
+      </w:pPr>
+      <w:r>
+        <w:rPr/>
+        <w:t xml:space="preserve">DEVICES: </w:t>
+      </w:r>
+      <w:r>
+        <w:rPr/>
+        <w:t xml:space="preserve">Contiene dos slots de 512MB (1 GB total). Se utiliza para conectar periféricos off-chip </w:t>
+      </w:r>
+    </w:p>
+    <w:p>
+      <w:pPr>
+        <w:pStyle w:val="Standard"/>
+        <w:rPr/>
+      </w:pPr>
+      <w:r>
+        <w:rPr/>
+      </w:r>
+    </w:p>
+    <w:p>
+      <w:pPr>
+        <w:pStyle w:val="Standard"/>
+        <w:rPr/>
+      </w:pPr>
+      <w:r>
+        <w:rPr/>
+        <w:t xml:space="preserve">SYSTEM: </w:t>
+      </w:r>
+      <w:r>
+        <w:rPr/>
+        <w:t>Contiene varias partes</w:t>
+      </w:r>
+    </w:p>
+    <w:p>
+      <w:pPr>
+        <w:pStyle w:val="Standard"/>
+        <w:rPr/>
+      </w:pPr>
+      <w:r>
+        <w:rPr/>
+      </w:r>
+    </w:p>
+    <w:p>
+      <w:pPr>
+        <w:pStyle w:val="Standard"/>
+        <w:rPr/>
+      </w:pPr>
+      <w:r>
+        <w:rPr/>
+        <w:tab/>
+      </w:r>
+      <w:r>
+        <w:rPr/>
+        <w:t>Internal Private Peripheral Bus (PPB): Se utiliza para acceder a componentes del sistema tales como NVIC, Systick, etc y a componentes de debug. En la mayoria de los casos esta memoria solo puede ser accedida por codigo que se ejecute en modo privilegiado.</w:t>
+      </w:r>
+    </w:p>
+    <w:p>
+      <w:pPr>
+        <w:pStyle w:val="Standard"/>
+        <w:rPr/>
+      </w:pPr>
+      <w:r>
+        <w:rPr/>
+      </w:r>
+    </w:p>
+    <w:p>
+      <w:pPr>
+        <w:pStyle w:val="Standard"/>
+        <w:rPr/>
+      </w:pPr>
+      <w:r>
+        <w:rPr/>
+      </w:r>
+    </w:p>
+    <w:p>
+      <w:pPr>
+        <w:pStyle w:val="Standard"/>
+        <w:rPr/>
+      </w:pPr>
+      <w:r>
+        <w:rPr/>
+        <w:tab/>
+      </w:r>
+      <w:r>
+        <w:rPr/>
+        <w:t>External Private Peripheral Bus: Se incluye para que el proceedor pueda agregar componentes de propios. Este espacio de memoria solo puede ser accedido por codigo ejecutandose en modo privilegiado.</w:t>
+      </w:r>
+    </w:p>
+    <w:p>
+      <w:pPr>
+        <w:pStyle w:val="Standard"/>
+        <w:rPr/>
+      </w:pPr>
+      <w:r>
+        <w:rPr/>
+      </w:r>
+    </w:p>
+    <w:p>
+      <w:pPr>
+        <w:pStyle w:val="Standard"/>
+        <w:rPr/>
+      </w:pPr>
+      <w:r>
+        <w:rPr/>
+        <w:tab/>
+      </w:r>
+      <w:r>
+        <w:rPr/>
+        <w:t xml:space="preserve">Vendor-Specific Area: </w:t>
+      </w:r>
+    </w:p>
+    <w:p>
+      <w:pPr>
+        <w:pStyle w:val="Standard"/>
+        <w:rPr/>
+      </w:pPr>
+      <w:r>
+        <w:rPr/>
+      </w:r>
+    </w:p>
+    <w:p>
+      <w:pPr>
+        <w:pStyle w:val="Standard"/>
+        <w:rPr/>
+      </w:pPr>
+      <w:r>
+        <w:rPr/>
+      </w:r>
+    </w:p>
+    <w:p>
+      <w:pPr>
+        <w:pStyle w:val="Standard"/>
+        <w:rPr/>
+      </w:pPr>
+      <w:r>
+        <w:rPr/>
+        <w:tab/>
+      </w:r>
+      <w:r>
+        <w:rPr/>
+        <w:t>Resto de la memoria: Se utiliza para componentes especificos del proveedor. Muchas veces no se utiliza.</w:t>
+      </w:r>
+    </w:p>
+    <w:p>
+      <w:pPr>
+        <w:pStyle w:val="Standard"/>
+        <w:rPr/>
+      </w:pPr>
+      <w:r>
+        <w:rPr/>
+      </w:r>
+    </w:p>
+    <w:p>
+      <w:pPr>
+        <w:pStyle w:val="Standard"/>
+        <w:rPr/>
+      </w:pPr>
+      <w:r>
+        <w:rPr/>
       </w:r>
     </w:p>
     <w:p>
@@ -1065,6 +1217,7 @@
       <w:rPr>
         <w:rFonts w:ascii="Liberation Serif" w:hAnsi="Liberation Serif" w:eastAsia="Noto Serif CJK SC" w:cs="Lohit Devanagari"/>
         <w:kern w:val="2"/>
+        <w:sz w:val="20"/>
         <w:szCs w:val="24"/>
         <w:lang w:val="es-ES" w:eastAsia="zh-CN" w:bidi="hi-IN"/>
       </w:rPr>
@@ -1081,7 +1234,7 @@
     <w:pPr>
       <w:widowControl/>
       <w:suppressAutoHyphens w:val="true"/>
-      <w:overflowPunct w:val="false"/>
+      <w:overflowPunct w:val="true"/>
       <w:bidi w:val="0"/>
       <w:spacing w:before="0" w:after="0"/>
       <w:jc w:val="left"/>
@@ -1179,7 +1332,7 @@
     <w:pPr>
       <w:widowControl/>
       <w:suppressAutoHyphens w:val="true"/>
-      <w:overflowPunct w:val="false"/>
+      <w:overflowPunct w:val="true"/>
       <w:bidi w:val="0"/>
       <w:spacing w:before="0" w:after="0"/>
       <w:jc w:val="left"/>

</xml_diff>

<commit_message>
Se actualiza el archivo de respuestas
</commit_message>
<xml_diff>
--- a/CESE_Adm_Respuestas.docx
+++ b/CESE_Adm_Respuestas.docx
@@ -39,6 +39,120 @@
         <w:t>1. Describa brevemente las diferencias entre las familias de procesadores Cortex M0, M3 y M4.</w:t>
       </w:r>
     </w:p>
+    <w:p>
+      <w:pPr>
+        <w:pStyle w:val="Standard"/>
+        <w:bidi w:val="0"/>
+        <w:spacing w:before="0" w:beforeAutospacing="off" w:after="0" w:afterAutospacing="off" w:line="259" w:lineRule="auto"/>
+        <w:ind w:left="0" w:right="0"/>
+        <w:jc w:val="both"/>
+        <w:rPr>
+          <w:rFonts w:ascii="Arial Nova" w:hAnsi="Arial Nova" w:eastAsia="Arial Nova" w:cs="Arial Nova"/>
+          <w:color w:val="auto"/>
+          <w:sz w:val="24"/>
+          <w:szCs w:val="24"/>
+        </w:rPr>
+      </w:pPr>
+    </w:p>
+    <w:p>
+      <w:pPr>
+        <w:pStyle w:val="Standard"/>
+        <w:bidi w:val="0"/>
+        <w:spacing w:before="0" w:beforeAutospacing="off" w:after="0" w:afterAutospacing="off" w:line="259" w:lineRule="auto"/>
+        <w:ind w:left="0" w:right="0"/>
+        <w:jc w:val="both"/>
+        <w:rPr>
+          <w:rFonts w:ascii="Arial Nova" w:hAnsi="Arial Nova" w:eastAsia="Arial Nova" w:cs="Arial Nova"/>
+          <w:color w:val="auto"/>
+          <w:sz w:val="24"/>
+          <w:szCs w:val="24"/>
+        </w:rPr>
+      </w:pPr>
+      <w:r>
+        <w:rPr>
+          <w:rFonts w:ascii="Arial Nova" w:hAnsi="Arial Nova" w:eastAsia="Arial Nova" w:cs="Arial Nova"/>
+          <w:color w:val="auto"/>
+          <w:sz w:val="24"/>
+          <w:szCs w:val="24"/>
+        </w:rPr>
+        <w:t xml:space="preserve">La familia de procesadores Cortex-M se presenta como una alternativa a otras familias Cortex como Cortex-A y Cortex-R. Su característica distintiva es la de presentar circuitos integrados de bajo costo y consumo. Esto explica su popularidad en distintos </w:t>
+      </w:r>
+      <w:r>
+        <w:rPr>
+          <w:rFonts w:ascii="Arial Nova" w:hAnsi="Arial Nova" w:eastAsia="Arial Nova" w:cs="Arial Nova"/>
+          <w:color w:val="auto"/>
+          <w:sz w:val="24"/>
+          <w:szCs w:val="24"/>
+        </w:rPr>
+        <w:t>ámbitos</w:t>
+      </w:r>
+      <w:r>
+        <w:rPr>
+          <w:rFonts w:ascii="Arial Nova" w:hAnsi="Arial Nova" w:eastAsia="Arial Nova" w:cs="Arial Nova"/>
+          <w:color w:val="auto"/>
+          <w:sz w:val="24"/>
+          <w:szCs w:val="24"/>
+        </w:rPr>
+        <w:t xml:space="preserve"> como la </w:t>
+      </w:r>
+      <w:r>
+        <w:rPr>
+          <w:rFonts w:ascii="Arial Nova" w:hAnsi="Arial Nova" w:eastAsia="Arial Nova" w:cs="Arial Nova"/>
+          <w:color w:val="auto"/>
+          <w:sz w:val="24"/>
+          <w:szCs w:val="24"/>
+        </w:rPr>
+        <w:t>electrónica</w:t>
+      </w:r>
+      <w:r>
+        <w:rPr>
+          <w:rFonts w:ascii="Arial Nova" w:hAnsi="Arial Nova" w:eastAsia="Arial Nova" w:cs="Arial Nova"/>
+          <w:color w:val="auto"/>
+          <w:sz w:val="24"/>
+          <w:szCs w:val="24"/>
+        </w:rPr>
+        <w:t xml:space="preserve"> de consumo masivo o su uso en la industria.</w:t>
+      </w:r>
+    </w:p>
+    <w:p>
+      <w:pPr>
+        <w:pStyle w:val="Standard"/>
+        <w:bidi w:val="0"/>
+        <w:spacing w:before="0" w:beforeAutospacing="off" w:after="0" w:afterAutospacing="off" w:line="259" w:lineRule="auto"/>
+        <w:ind w:left="0" w:right="0"/>
+        <w:jc w:val="both"/>
+        <w:rPr>
+          <w:rFonts w:ascii="Arial Nova" w:hAnsi="Arial Nova" w:eastAsia="Arial Nova" w:cs="Arial Nova"/>
+          <w:color w:val="auto"/>
+          <w:sz w:val="24"/>
+          <w:szCs w:val="24"/>
+        </w:rPr>
+      </w:pPr>
+    </w:p>
+    <w:p>
+      <w:pPr>
+        <w:pStyle w:val="Standard"/>
+        <w:bidi w:val="0"/>
+        <w:spacing w:before="0" w:beforeAutospacing="off" w:after="0" w:afterAutospacing="off" w:line="259" w:lineRule="auto"/>
+        <w:ind w:left="0" w:right="0"/>
+        <w:jc w:val="both"/>
+        <w:rPr>
+          <w:rFonts w:ascii="Arial Nova" w:hAnsi="Arial Nova" w:eastAsia="Arial Nova" w:cs="Arial Nova"/>
+          <w:color w:val="auto"/>
+          <w:sz w:val="24"/>
+          <w:szCs w:val="24"/>
+        </w:rPr>
+      </w:pPr>
+      <w:r>
+        <w:rPr>
+          <w:rFonts w:ascii="Arial Nova" w:hAnsi="Arial Nova" w:eastAsia="Arial Nova" w:cs="Arial Nova"/>
+          <w:color w:val="auto"/>
+          <w:sz w:val="24"/>
+          <w:szCs w:val="24"/>
+        </w:rPr>
+        <w:t xml:space="preserve">Los Cortex-M0 </w:t>
+      </w:r>
+    </w:p>
     <w:p xmlns:wp14="http://schemas.microsoft.com/office/word/2010/wordml" wp14:textId="651CA71F">
       <w:pPr>
         <w:pStyle w:val="MisTitulos"/>
@@ -5618,122 +5732,104 @@
         <w:t>ISA</w:t>
       </w:r>
     </w:p>
-    <w:p xmlns:wp14="http://schemas.microsoft.com/office/word/2010/wordml" wp14:textId="77777777">
-      <w:pPr>
-        <w:pStyle w:val="Standard"/>
-        <w:jc w:val="both"/>
-        <w:rPr/>
-      </w:pPr>
-      <w:r>
-        <w:rPr/>
-        <w:t>1. ¿Qué son los sufijos y para qué se los utiliza? Dé un ejemplo</w:t>
-      </w:r>
-    </w:p>
-    <w:p xmlns:wp14="http://schemas.microsoft.com/office/word/2010/wordml" wp14:textId="77777777">
-      <w:pPr>
-        <w:pStyle w:val="Standard"/>
-        <w:jc w:val="both"/>
-        <w:rPr/>
-      </w:pPr>
-      <w:r>
-        <w:rPr/>
-        <w:t>2. ¿Para qué se utiliza el sufijo ‘s’? Dé un ejemplo</w:t>
-      </w:r>
-    </w:p>
-    <w:p xmlns:wp14="http://schemas.microsoft.com/office/word/2010/wordml" wp14:textId="77777777">
-      <w:pPr>
-        <w:pStyle w:val="Standard"/>
-        <w:jc w:val="both"/>
-        <w:rPr/>
-      </w:pPr>
-      <w:r>
-        <w:rPr/>
-        <w:t>3. ¿Qué utilidad tiene la implementación de instrucciones de aritmética saturada? Dé un</w:t>
-      </w:r>
-    </w:p>
-    <w:p xmlns:wp14="http://schemas.microsoft.com/office/word/2010/wordml" wp14:textId="77777777">
-      <w:pPr>
-        <w:pStyle w:val="Standard"/>
-        <w:jc w:val="both"/>
-      </w:pPr>
-      <w:r>
-        <w:rPr/>
-        <w:t>ejemplo con operaciones con datos de 8 bits.</w:t>
-      </w:r>
-    </w:p>
-    <w:p>
-      <w:pPr>
-        <w:pStyle w:val="Standard"/>
-        <w:jc w:val="both"/>
-        <w:rPr>
-          <w:color w:val="auto"/>
-          <w:sz w:val="24"/>
-          <w:szCs w:val="24"/>
-        </w:rPr>
-      </w:pPr>
-    </w:p>
-    <w:p>
-      <w:pPr>
-        <w:pStyle w:val="Standard"/>
-        <w:jc w:val="both"/>
-        <w:rPr>
-          <w:color w:val="auto"/>
-          <w:sz w:val="24"/>
-          <w:szCs w:val="24"/>
-        </w:rPr>
-      </w:pPr>
-    </w:p>
-    <w:p>
-      <w:pPr>
-        <w:pStyle w:val="Standard"/>
-        <w:jc w:val="both"/>
-        <w:rPr>
-          <w:color w:val="auto"/>
-          <w:sz w:val="24"/>
-          <w:szCs w:val="24"/>
-        </w:rPr>
-      </w:pPr>
-    </w:p>
-    <w:p xmlns:wp14="http://schemas.microsoft.com/office/word/2010/wordml" wp14:textId="77777777">
-      <w:pPr>
-        <w:pStyle w:val="Standard"/>
-        <w:jc w:val="both"/>
-        <w:rPr/>
-      </w:pPr>
-      <w:r>
-        <w:rPr/>
-        <w:t>4. Describa brevemente la interfaz entre assembler y C ¿Cómo se reciben los argumentos</w:t>
-      </w:r>
-    </w:p>
-    <w:p xmlns:wp14="http://schemas.microsoft.com/office/word/2010/wordml" wp14:textId="77777777">
-      <w:pPr>
-        <w:pStyle w:val="Standard"/>
-        <w:jc w:val="both"/>
-        <w:rPr/>
-      </w:pPr>
-      <w:r>
-        <w:rPr/>
-        <w:t>de las funciones? ¿Cómo se devuelve el resultado? ¿Qué registros deben guardarse en la</w:t>
-      </w:r>
-    </w:p>
-    <w:p xmlns:wp14="http://schemas.microsoft.com/office/word/2010/wordml" wp14:textId="77777777">
-      <w:pPr>
-        <w:pStyle w:val="Standard"/>
-        <w:jc w:val="both"/>
-        <w:rPr/>
-      </w:pPr>
-      <w:r>
-        <w:rPr/>
-        <w:t>pila antes de ser modificados?</w:t>
-      </w:r>
-    </w:p>
-    <w:p xmlns:wp14="http://schemas.microsoft.com/office/word/2010/wordml" wp14:textId="0CC9AC51">
+    <w:p xmlns:wp14="http://schemas.microsoft.com/office/word/2010/wordml" wp14:textId="2D0C08C6">
       <w:pPr>
         <w:pStyle w:val="MisTitulos"/>
         <w:bidi w:val="0"/>
         <w:spacing w:before="240" w:beforeAutospacing="off" w:after="0" w:afterAutospacing="off" w:line="259" w:lineRule="auto"/>
         <w:ind w:left="0" w:right="0"/>
-        <w:jc w:val="left"/>
+        <w:jc w:val="both"/>
+      </w:pPr>
+      <w:r>
+        <w:rPr/>
+        <w:t>1. ¿Qué son los sufijos y para qué se los utiliza? Dé un ejemplo.</w:t>
+      </w:r>
+    </w:p>
+    <w:p>
+      <w:pPr>
+        <w:pStyle w:val="MisTitulos"/>
+        <w:bidi w:val="0"/>
+        <w:spacing w:before="240" w:beforeAutospacing="off" w:after="0" w:afterAutospacing="off" w:line="259" w:lineRule="auto"/>
+        <w:ind w:left="0" w:right="0"/>
+        <w:jc w:val="both"/>
+      </w:pPr>
+    </w:p>
+    <w:p xmlns:wp14="http://schemas.microsoft.com/office/word/2010/wordml" wp14:textId="6EAA3945">
+      <w:pPr>
+        <w:pStyle w:val="MisTitulos"/>
+        <w:bidi w:val="0"/>
+        <w:spacing w:before="240" w:beforeAutospacing="off" w:after="0" w:afterAutospacing="off" w:line="259" w:lineRule="auto"/>
+        <w:ind w:left="0" w:right="0"/>
+        <w:jc w:val="both"/>
+      </w:pPr>
+      <w:r>
+        <w:rPr/>
+        <w:t>2. ¿Para qué se utiliza el sufijo ‘s’? Dé un ejemplo.</w:t>
+      </w:r>
+    </w:p>
+    <w:p>
+      <w:pPr>
+        <w:pStyle w:val="MisTitulos"/>
+        <w:bidi w:val="0"/>
+        <w:spacing w:before="240" w:beforeAutospacing="off" w:after="0" w:afterAutospacing="off" w:line="259" w:lineRule="auto"/>
+        <w:ind w:left="0" w:right="0"/>
+        <w:jc w:val="both"/>
+      </w:pPr>
+    </w:p>
+    <w:p xmlns:wp14="http://schemas.microsoft.com/office/word/2010/wordml" wp14:textId="5BB67A56">
+      <w:pPr>
+        <w:pStyle w:val="MisTitulos"/>
+        <w:bidi w:val="0"/>
+        <w:spacing w:before="240" w:beforeAutospacing="off" w:after="0" w:afterAutospacing="off" w:line="259" w:lineRule="auto"/>
+        <w:ind w:left="0" w:right="0"/>
+        <w:jc w:val="both"/>
+      </w:pPr>
+      <w:r>
+        <w:rPr/>
+        <w:t>3. ¿Qué utilidad tiene la implementación de instrucciones de aritmética saturada? Dé un ejemplo con operaciones con datos de 8 bits.</w:t>
+      </w:r>
+    </w:p>
+    <w:p>
+      <w:pPr>
+        <w:pStyle w:val="Standard"/>
+        <w:jc w:val="both"/>
+        <w:rPr>
+          <w:color w:val="auto"/>
+          <w:sz w:val="24"/>
+          <w:szCs w:val="24"/>
+        </w:rPr>
+      </w:pPr>
+    </w:p>
+    <w:p xmlns:wp14="http://schemas.microsoft.com/office/word/2010/wordml" wp14:textId="51385610">
+      <w:pPr>
+        <w:pStyle w:val="MisTitulos"/>
+        <w:bidi w:val="0"/>
+        <w:spacing w:before="240" w:beforeAutospacing="off" w:after="0" w:afterAutospacing="off" w:line="259" w:lineRule="auto"/>
+        <w:ind w:left="0" w:right="0"/>
+        <w:jc w:val="both"/>
+      </w:pPr>
+      <w:r>
+        <w:rPr/>
+        <w:t xml:space="preserve">4. Describa brevemente la interfaz entre </w:t>
+      </w:r>
+      <w:proofErr w:type="spellStart"/>
+      <w:r>
+        <w:rPr/>
+        <w:t>assembler</w:t>
+      </w:r>
+      <w:proofErr w:type="spellEnd"/>
+      <w:r>
+        <w:rPr/>
+        <w:t xml:space="preserve"> y C ¿Cómo se reciben los argumentos de las funciones? ¿Cómo se devuelve el resultado? ¿Qué registros deben guardarse en la pila antes de ser modificados?</w:t>
+      </w:r>
+    </w:p>
+    <w:p xmlns:wp14="http://schemas.microsoft.com/office/word/2010/wordml" wp14:textId="0CC9AC51">
+      <w:pPr>
+        <w:pStyle w:val="MisTitulos"/>
+        <w:bidi w:val="0"/>
+        <w:spacing w:before="240" w:beforeAutospacing="off" w:after="0" w:afterAutospacing="off" w:line="259" w:lineRule="auto"/>
+        <w:ind w:left="0" w:right="0"/>
+        <w:jc w:val="both"/>
       </w:pPr>
       <w:r>
         <w:rPr/>
@@ -5754,50 +5850,41 @@
     <w:p>
       <w:pPr>
         <w:pStyle w:val="Standard"/>
-        <w:jc w:val="both"/>
-        <w:rPr>
-          <w:color w:val="auto"/>
-          <w:sz w:val="24"/>
-          <w:szCs w:val="24"/>
-        </w:rPr>
-      </w:pPr>
-      <w:r>
-        <w:rPr>
-          <w:color w:val="auto"/>
-          <w:sz w:val="24"/>
-          <w:szCs w:val="24"/>
+        <w:bidi w:val="0"/>
+        <w:spacing w:before="0" w:beforeAutospacing="off" w:after="0" w:afterAutospacing="off" w:line="259" w:lineRule="auto"/>
+        <w:ind w:left="0" w:right="0"/>
+        <w:jc w:val="both"/>
+        <w:rPr>
+          <w:rFonts w:ascii="Arial Nova" w:hAnsi="Arial Nova" w:eastAsia="Arial Nova" w:cs="Arial Nova"/>
+        </w:rPr>
+      </w:pPr>
+      <w:r>
+        <w:rPr>
+          <w:rFonts w:ascii="Arial Nova" w:hAnsi="Arial Nova" w:eastAsia="Arial Nova" w:cs="Arial Nova"/>
         </w:rPr>
         <w:t xml:space="preserve">La idea fundamental detrás de la instrucción SIMD es que con una instrucción se puede realizar al mismo tiempo el trabajo que normalmente ser </w:t>
       </w:r>
       <w:r>
         <w:rPr>
-          <w:color w:val="auto"/>
-          <w:sz w:val="24"/>
-          <w:szCs w:val="24"/>
+          <w:rFonts w:ascii="Arial Nova" w:hAnsi="Arial Nova" w:eastAsia="Arial Nova" w:cs="Arial Nova"/>
         </w:rPr>
         <w:t>realizaría</w:t>
       </w:r>
       <w:r>
         <w:rPr>
-          <w:color w:val="auto"/>
-          <w:sz w:val="24"/>
-          <w:szCs w:val="24"/>
+          <w:rFonts w:ascii="Arial Nova" w:hAnsi="Arial Nova" w:eastAsia="Arial Nova" w:cs="Arial Nova"/>
         </w:rPr>
         <w:t xml:space="preserve"> con </w:t>
       </w:r>
       <w:r>
         <w:rPr>
-          <w:color w:val="auto"/>
-          <w:sz w:val="24"/>
-          <w:szCs w:val="24"/>
+          <w:rFonts w:ascii="Arial Nova" w:hAnsi="Arial Nova" w:eastAsia="Arial Nova" w:cs="Arial Nova"/>
         </w:rPr>
         <w:t>múltiples</w:t>
       </w:r>
       <w:r>
         <w:rPr>
-          <w:color w:val="auto"/>
-          <w:sz w:val="24"/>
-          <w:szCs w:val="24"/>
+          <w:rFonts w:ascii="Arial Nova" w:hAnsi="Arial Nova" w:eastAsia="Arial Nova" w:cs="Arial Nova"/>
         </w:rPr>
         <w:t>.</w:t>
       </w:r>
@@ -5805,83 +5892,140 @@
     <w:p>
       <w:pPr>
         <w:pStyle w:val="Standard"/>
-        <w:jc w:val="both"/>
-        <w:rPr>
-          <w:color w:val="auto"/>
-          <w:sz w:val="24"/>
-          <w:szCs w:val="24"/>
+        <w:bidi w:val="0"/>
+        <w:spacing w:before="0" w:beforeAutospacing="off" w:after="0" w:afterAutospacing="off" w:line="259" w:lineRule="auto"/>
+        <w:ind w:left="0" w:right="0"/>
+        <w:jc w:val="both"/>
+        <w:rPr>
+          <w:rFonts w:ascii="Arial Nova" w:hAnsi="Arial Nova" w:eastAsia="Arial Nova" w:cs="Arial Nova"/>
         </w:rPr>
       </w:pPr>
     </w:p>
     <w:p>
       <w:pPr>
         <w:pStyle w:val="Standard"/>
-        <w:jc w:val="both"/>
-        <w:rPr>
-          <w:i w:val="0"/>
-          <w:iCs w:val="0"/>
-          <w:color w:val="auto"/>
-          <w:sz w:val="24"/>
-          <w:szCs w:val="24"/>
-        </w:rPr>
-      </w:pPr>
-      <w:r>
-        <w:rPr>
-          <w:color w:val="auto"/>
-          <w:sz w:val="24"/>
-          <w:szCs w:val="24"/>
+        <w:bidi w:val="0"/>
+        <w:spacing w:before="0" w:beforeAutospacing="off" w:after="0" w:afterAutospacing="off" w:line="259" w:lineRule="auto"/>
+        <w:ind w:left="0" w:right="0"/>
+        <w:jc w:val="both"/>
+        <w:rPr>
+          <w:rFonts w:ascii="Arial Nova" w:hAnsi="Arial Nova" w:eastAsia="Arial Nova" w:cs="Arial Nova"/>
+        </w:rPr>
+      </w:pPr>
+      <w:r>
+        <w:rPr>
+          <w:rFonts w:ascii="Arial Nova" w:hAnsi="Arial Nova" w:eastAsia="Arial Nova" w:cs="Arial Nova"/>
         </w:rPr>
         <w:t xml:space="preserve">SIMD es un acrónimo para </w:t>
       </w:r>
       <w:r>
         <w:rPr>
-          <w:i w:val="1"/>
-          <w:iCs w:val="1"/>
-          <w:color w:val="auto"/>
-          <w:sz w:val="24"/>
-          <w:szCs w:val="24"/>
+          <w:rFonts w:ascii="Arial Nova" w:hAnsi="Arial Nova" w:eastAsia="Arial Nova" w:cs="Arial Nova"/>
         </w:rPr>
         <w:t>Single Instruction Multiple Data.</w:t>
       </w:r>
       <w:r>
         <w:rPr>
-          <w:i w:val="0"/>
-          <w:iCs w:val="0"/>
-          <w:color w:val="auto"/>
-          <w:sz w:val="24"/>
-          <w:szCs w:val="24"/>
+          <w:rFonts w:ascii="Arial Nova" w:hAnsi="Arial Nova" w:eastAsia="Arial Nova" w:cs="Arial Nova"/>
         </w:rPr>
         <w:t xml:space="preserve"> Tal como lo indica su nombre, ejecuta la misma instrucción con múltiples datos al mismo tiempo. Esta capacidad hace a SIMD muy popular en el campo de procesamiento </w:t>
       </w:r>
       <w:r>
         <w:rPr>
-          <w:i w:val="1"/>
-          <w:iCs w:val="1"/>
-          <w:color w:val="auto"/>
-          <w:sz w:val="24"/>
-          <w:szCs w:val="24"/>
+          <w:rFonts w:ascii="Arial Nova" w:hAnsi="Arial Nova" w:eastAsia="Arial Nova" w:cs="Arial Nova"/>
         </w:rPr>
         <w:t xml:space="preserve">multimedia </w:t>
       </w:r>
       <w:r>
         <w:rPr>
-          <w:i w:val="0"/>
-          <w:iCs w:val="0"/>
-          <w:color w:val="auto"/>
-          <w:sz w:val="24"/>
-          <w:szCs w:val="24"/>
+          <w:rFonts w:ascii="Arial Nova" w:hAnsi="Arial Nova" w:eastAsia="Arial Nova" w:cs="Arial Nova"/>
         </w:rPr>
         <w:t>ya que provee mejoras significativas en la performance</w:t>
       </w:r>
       <w:r>
         <w:rPr>
-          <w:i w:val="1"/>
-          <w:iCs w:val="1"/>
-          <w:color w:val="auto"/>
-          <w:sz w:val="24"/>
-          <w:szCs w:val="24"/>
+          <w:rFonts w:ascii="Arial Nova" w:hAnsi="Arial Nova" w:eastAsia="Arial Nova" w:cs="Arial Nova"/>
         </w:rPr>
         <w:t>.</w:t>
+      </w:r>
+    </w:p>
+    <w:p>
+      <w:pPr>
+        <w:pStyle w:val="Standard"/>
+        <w:bidi w:val="0"/>
+        <w:spacing w:before="0" w:beforeAutospacing="off" w:after="0" w:afterAutospacing="off" w:line="259" w:lineRule="auto"/>
+        <w:ind w:left="0" w:right="0"/>
+        <w:jc w:val="both"/>
+        <w:rPr>
+          <w:rFonts w:ascii="Arial Nova" w:hAnsi="Arial Nova" w:eastAsia="Arial Nova" w:cs="Arial Nova"/>
+          <w:color w:val="auto"/>
+          <w:sz w:val="24"/>
+          <w:szCs w:val="24"/>
+        </w:rPr>
+      </w:pPr>
+    </w:p>
+    <w:p>
+      <w:pPr>
+        <w:pStyle w:val="Standard"/>
+        <w:bidi w:val="0"/>
+        <w:spacing w:before="0" w:beforeAutospacing="off" w:after="0" w:afterAutospacing="off" w:line="259" w:lineRule="auto"/>
+        <w:ind w:left="0" w:right="0"/>
+        <w:jc w:val="both"/>
+        <w:rPr>
+          <w:rFonts w:ascii="Arial Nova" w:hAnsi="Arial Nova" w:eastAsia="Arial Nova" w:cs="Arial Nova"/>
+          <w:color w:val="auto"/>
+          <w:sz w:val="24"/>
+          <w:szCs w:val="24"/>
+        </w:rPr>
+      </w:pPr>
+      <w:r>
+        <w:rPr>
+          <w:rFonts w:ascii="Arial Nova" w:hAnsi="Arial Nova" w:eastAsia="Arial Nova" w:cs="Arial Nova"/>
+          <w:color w:val="auto"/>
+          <w:sz w:val="24"/>
+          <w:szCs w:val="24"/>
+        </w:rPr>
+        <w:t xml:space="preserve">Un ejemplo de aplicación de instrucciones SIMD es el procesamiento de imágenes, ya que los componentes RGB de cada </w:t>
+      </w:r>
+      <w:r>
+        <w:rPr>
+          <w:rFonts w:ascii="Arial Nova" w:hAnsi="Arial Nova" w:eastAsia="Arial Nova" w:cs="Arial Nova"/>
+          <w:i w:val="1"/>
+          <w:iCs w:val="1"/>
+          <w:color w:val="auto"/>
+          <w:sz w:val="24"/>
+          <w:szCs w:val="24"/>
+        </w:rPr>
+        <w:t>pixel</w:t>
+      </w:r>
+      <w:r>
+        <w:rPr>
+          <w:rFonts w:ascii="Arial Nova" w:hAnsi="Arial Nova" w:eastAsia="Arial Nova" w:cs="Arial Nova"/>
+          <w:color w:val="auto"/>
+          <w:sz w:val="24"/>
+          <w:szCs w:val="24"/>
+        </w:rPr>
+        <w:t xml:space="preserve"> pueden ser representados con estructuras de 8 </w:t>
+      </w:r>
+      <w:r>
+        <w:rPr>
+          <w:rFonts w:ascii="Arial Nova" w:hAnsi="Arial Nova" w:eastAsia="Arial Nova" w:cs="Arial Nova"/>
+          <w:i w:val="1"/>
+          <w:iCs w:val="1"/>
+          <w:color w:val="auto"/>
+          <w:sz w:val="24"/>
+          <w:szCs w:val="24"/>
+        </w:rPr>
+        <w:t>bits</w:t>
+      </w:r>
+      <w:r>
+        <w:rPr>
+          <w:rFonts w:ascii="Arial Nova" w:hAnsi="Arial Nova" w:eastAsia="Arial Nova" w:cs="Arial Nova"/>
+          <w:color w:val="auto"/>
+          <w:sz w:val="24"/>
+          <w:szCs w:val="24"/>
+        </w:rPr>
+        <w:t xml:space="preserve"> y procesados en paralelo.</w:t>
       </w:r>
     </w:p>
     <w:p>
@@ -7096,7 +7240,7 @@
     <w:basedOn w:val="Normal"/>
     <w:link w:val="MisTitulosChar"/>
     <w:qFormat/>
-    <w:rsid w:val="7983A8AE"/>
+    <w:rsid w:val="5879F965"/>
     <w:rPr>
       <w:rFonts w:asciiTheme="majorAscii" w:hAnsiTheme="majorAscii" w:eastAsiaTheme="majorEastAsia" w:cstheme="majorBidi"/>
       <w:sz w:val="32"/>
@@ -7112,7 +7256,7 @@
     <w:name w:val="MisTitulos Char"/>
     <w:basedOn w:val="DefaultParagraphFont"/>
     <w:link w:val="MisTitulos"/>
-    <w:rsid w:val="7983A8AE"/>
+    <w:rsid w:val="5879F965"/>
     <w:rPr>
       <w:rFonts w:asciiTheme="majorAscii" w:hAnsiTheme="majorAscii" w:eastAsiaTheme="majorEastAsia" w:cstheme="majorBidi"/>
       <w:sz w:val="32"/>
@@ -7139,7 +7283,7 @@
         <w:behaviors>
           <w:behavior w:val="content"/>
         </w:behaviors>
-        <w:guid w:val="{4bb20e1f-b5e0-4d17-b650-6419e87892f6}"/>
+        <w:guid w:val="{8108fddb-de31-49b2-b15e-7021a9e79041}"/>
       </w:docPartPr>
       <w:docPartBody>
         <w:p>

</xml_diff>

<commit_message>
Actualizacion pregunta ISA 1
</commit_message>
<xml_diff>
--- a/CESE_Adm_Respuestas.docx
+++ b/CESE_Adm_Respuestas.docx
@@ -2054,7 +2054,25 @@
         <w:rPr>
           <w:rFonts w:eastAsia="Arial Nova" w:cs="Arial Nova" w:ascii="Arial Nova" w:hAnsi="Arial Nova"/>
         </w:rPr>
-        <w:t>La palabra ortogonal implica la independencia de factores entre sí. En el caso del modelo de registros se dice que es ortogonal debido a que cualquier registro puede ser utilizado para cualquier operación.</w:t>
+        <w:t>S</w:t>
+      </w:r>
+      <w:r>
+        <w:rPr>
+          <w:rFonts w:eastAsia="Arial Nova" w:cs="Arial Nova" w:ascii="Arial Nova" w:hAnsi="Arial Nova"/>
+        </w:rPr>
+        <w:t xml:space="preserve">e dice que </w:t>
+      </w:r>
+      <w:r>
+        <w:rPr>
+          <w:rFonts w:eastAsia="Arial Nova" w:cs="Arial Nova" w:ascii="Arial Nova" w:hAnsi="Arial Nova"/>
+        </w:rPr>
+        <w:t xml:space="preserve">el modelo de registros </w:t>
+      </w:r>
+      <w:r>
+        <w:rPr>
+          <w:rFonts w:eastAsia="Arial Nova" w:cs="Arial Nova" w:ascii="Arial Nova" w:hAnsi="Arial Nova"/>
+        </w:rPr>
+        <w:t>es ortogonal debido a que cualquier registro puede ser utilizado para cualquier operación.</w:t>
       </w:r>
     </w:p>
     <w:p>
@@ -5047,6 +5065,21 @@
       </w:pPr>
       <w:r>
         <w:rPr/>
+        <w:t>Los sufijos actúan como modificadores del comportamiento habitual de una instrucción (sin ellos). Se los utiliza para determinar que la instrucción debera realizar ciertas acciones u operar de determinada manera.</w:t>
+      </w:r>
+    </w:p>
+    <w:p>
+      <w:pPr>
+        <w:pStyle w:val="MisTitulos"/>
+        <w:bidi w:val="0"/>
+        <w:spacing w:lineRule="auto" w:line="259" w:beforeAutospacing="0" w:before="240" w:afterAutospacing="0" w:after="0"/>
+        <w:ind w:left="0" w:right="0" w:hanging="0"/>
+        <w:jc w:val="both"/>
+        <w:rPr/>
+      </w:pPr>
+      <w:r>
+        <w:rPr/>
+        <w:t>Por ejemplo, las operación ldr admite el sufijo “h”. Este le indica que debera operar con datos de 16 bits (media palabra).</w:t>
       </w:r>
     </w:p>
     <w:p>

</xml_diff>

<commit_message>
Actualizacion pregunta ISA 4
</commit_message>
<xml_diff>
--- a/CESE_Adm_Respuestas.docx
+++ b/CESE_Adm_Respuestas.docx
@@ -5474,6 +5474,20 @@
       <w:r>
         <w:rPr/>
         <w:t>4. Describa brevemente la interfaz entre assembler y C ¿Cómo se reciben los argumentos de las funciones? ¿Cómo se devuelve el resultado? ¿Qué registros deben guardarse en la pila antes de ser modificados?</w:t>
+      </w:r>
+    </w:p>
+    <w:p>
+      <w:pPr>
+        <w:pStyle w:val="MisTitulos"/>
+        <w:bidi w:val="0"/>
+        <w:spacing w:lineRule="auto" w:line="259" w:beforeAutospacing="0" w:before="240" w:afterAutospacing="0" w:after="0"/>
+        <w:ind w:left="0" w:right="0" w:hanging="0"/>
+        <w:jc w:val="both"/>
+        <w:rPr/>
+      </w:pPr>
+      <w:r>
+        <w:rPr/>
+        <w:t>Los registros a partir de R4 deben ser cargados de forma explicita en memoria ya que se corre el riesgo de corromper los datos externos a la funcion.</w:t>
       </w:r>
     </w:p>
     <w:p>
@@ -5752,7 +5766,7 @@
       <w:rPr>
         <w:color w:val="323E4F"/>
       </w:rPr>
-      <w:t>11</w:t>
+      <w:t>12</w:t>
     </w:r>
     <w:r>
       <w:rPr>
@@ -5788,7 +5802,7 @@
       <w:rPr>
         <w:color w:val="323E4F"/>
       </w:rPr>
-      <w:t>11</w:t>
+      <w:t>12</w:t>
     </w:r>
     <w:r>
       <w:rPr>

</xml_diff>